<commit_message>
Mise à jour système ax12
A partir de maintenant tous les ax12 utilisés devront être déclarés dans
la structure position_AX12.

Toutes les 500 ms, tous les ax12 indiqués comme présent seront pingués.

La dernière erreur les concernant est sauvergardée en vue de pouvoir
être traité. Egalement on sauvegarde toutes les tentatives d'envois de
trames qui auraient échoués.
Egalement à chaque mouvement ax12, on sauvegarde la nouvelle position
consigne.

Ainsi à des moments clés, on peut appeler la fonction
clear_erreur_ax12(), qui si détecte un ax12 en limitation de courant va
reseter l'alim ax12, puis renvoyer à chaque ax12 sa précédente position.

Enfin à la fin du code on peut printer les stats d'échec par ax12 et
l'erreur actuel les concernant afin de détecter des problèmes de com
récurant.
</commit_message>
<xml_diff>
--- a/Log Release Carte Strat.docx
+++ b/Log Release Carte Strat.docx
@@ -21,8 +21,16 @@
         <w:rPr>
           <w:color w:val="70AD47" w:themeColor="accent6"/>
         </w:rPr>
-        <w:t>- Fonction de calage asserv</w:t>
-      </w:r>
+        <w:t xml:space="preserve">- Fonction de calage </w:t>
+      </w:r>
+      <w:proofErr w:type="spellStart"/>
+      <w:r>
+        <w:rPr>
+          <w:color w:val="70AD47" w:themeColor="accent6"/>
+        </w:rPr>
+        <w:t>asserv</w:t>
+      </w:r>
+      <w:proofErr w:type="spellEnd"/>
       <w:r>
         <w:rPr>
           <w:color w:val="70AD47" w:themeColor="accent6"/>
@@ -53,11 +61,19 @@
         </w:rPr>
         <w:tab/>
       </w:r>
-      <w:r>
-        <w:rPr>
-          <w:color w:val="70AD47" w:themeColor="accent6"/>
-        </w:rPr>
-        <w:t xml:space="preserve">done </w:t>
+      <w:proofErr w:type="spellStart"/>
+      <w:r>
+        <w:rPr>
+          <w:color w:val="70AD47" w:themeColor="accent6"/>
+        </w:rPr>
+        <w:t>done</w:t>
+      </w:r>
+      <w:proofErr w:type="spellEnd"/>
+      <w:r>
+        <w:rPr>
+          <w:color w:val="70AD47" w:themeColor="accent6"/>
+        </w:rPr>
+        <w:t xml:space="preserve"> </w:t>
       </w:r>
       <w:r>
         <w:rPr>
@@ -81,8 +97,16 @@
         <w:rPr>
           <w:color w:val="70AD47" w:themeColor="accent6"/>
         </w:rPr>
-        <w:t>- Mapper les flags dans des bitfield</w:t>
-      </w:r>
+        <w:t xml:space="preserve">- Mapper les flags dans des </w:t>
+      </w:r>
+      <w:proofErr w:type="spellStart"/>
+      <w:r>
+        <w:rPr>
+          <w:color w:val="70AD47" w:themeColor="accent6"/>
+        </w:rPr>
+        <w:t>bitfield</w:t>
+      </w:r>
+      <w:proofErr w:type="spellEnd"/>
       <w:r>
         <w:rPr>
           <w:color w:val="70AD47" w:themeColor="accent6"/>
@@ -107,11 +131,19 @@
         </w:rPr>
         <w:tab/>
       </w:r>
-      <w:r>
-        <w:rPr>
-          <w:color w:val="70AD47" w:themeColor="accent6"/>
-        </w:rPr>
-        <w:t xml:space="preserve">done : </w:t>
+      <w:proofErr w:type="spellStart"/>
+      <w:r>
+        <w:rPr>
+          <w:color w:val="70AD47" w:themeColor="accent6"/>
+        </w:rPr>
+        <w:t>done</w:t>
+      </w:r>
+      <w:proofErr w:type="spellEnd"/>
+      <w:r>
+        <w:rPr>
+          <w:color w:val="70AD47" w:themeColor="accent6"/>
+        </w:rPr>
+        <w:t xml:space="preserve"> : </w:t>
       </w:r>
       <w:r>
         <w:rPr>
@@ -124,8 +156,16 @@
           <w:color w:val="70AD47" w:themeColor="accent6"/>
         </w:rPr>
         <w:br/>
-        <w:t>- Mettre en place des vrais printf</w:t>
-      </w:r>
+        <w:t xml:space="preserve">- Mettre en place des vrais </w:t>
+      </w:r>
+      <w:proofErr w:type="spellStart"/>
+      <w:r>
+        <w:rPr>
+          <w:color w:val="70AD47" w:themeColor="accent6"/>
+        </w:rPr>
+        <w:t>printf</w:t>
+      </w:r>
+      <w:proofErr w:type="spellEnd"/>
       <w:r>
         <w:rPr>
           <w:color w:val="70AD47" w:themeColor="accent6"/>
@@ -150,11 +190,19 @@
         </w:rPr>
         <w:tab/>
       </w:r>
-      <w:r>
-        <w:rPr>
-          <w:color w:val="70AD47" w:themeColor="accent6"/>
-        </w:rPr>
-        <w:t xml:space="preserve">done : </w:t>
+      <w:proofErr w:type="spellStart"/>
+      <w:r>
+        <w:rPr>
+          <w:color w:val="70AD47" w:themeColor="accent6"/>
+        </w:rPr>
+        <w:t>done</w:t>
+      </w:r>
+      <w:proofErr w:type="spellEnd"/>
+      <w:r>
+        <w:rPr>
+          <w:color w:val="70AD47" w:themeColor="accent6"/>
+        </w:rPr>
+        <w:t xml:space="preserve"> : </w:t>
       </w:r>
       <w:r>
         <w:rPr>
@@ -167,8 +215,30 @@
           <w:color w:val="70AD47" w:themeColor="accent6"/>
         </w:rPr>
         <w:br/>
-        <w:t>- Placer les variables d’asserv en near</w:t>
-      </w:r>
+        <w:t>- Placer les variables d’</w:t>
+      </w:r>
+      <w:proofErr w:type="spellStart"/>
+      <w:r>
+        <w:rPr>
+          <w:color w:val="70AD47" w:themeColor="accent6"/>
+        </w:rPr>
+        <w:t>asserv</w:t>
+      </w:r>
+      <w:proofErr w:type="spellEnd"/>
+      <w:r>
+        <w:rPr>
+          <w:color w:val="70AD47" w:themeColor="accent6"/>
+        </w:rPr>
+        <w:t xml:space="preserve"> en </w:t>
+      </w:r>
+      <w:proofErr w:type="spellStart"/>
+      <w:r>
+        <w:rPr>
+          <w:color w:val="70AD47" w:themeColor="accent6"/>
+        </w:rPr>
+        <w:t>near</w:t>
+      </w:r>
+      <w:proofErr w:type="spellEnd"/>
       <w:r>
         <w:rPr>
           <w:color w:val="70AD47" w:themeColor="accent6"/>
@@ -192,15 +262,36 @@
           <w:color w:val="70AD47" w:themeColor="accent6"/>
         </w:rPr>
         <w:tab/>
-        <w:t>done : 23/05/16</w:t>
+      </w:r>
+      <w:proofErr w:type="spellStart"/>
+      <w:r>
+        <w:rPr>
+          <w:color w:val="70AD47" w:themeColor="accent6"/>
+        </w:rPr>
+        <w:t>done</w:t>
+      </w:r>
+      <w:proofErr w:type="spellEnd"/>
+      <w:r>
+        <w:rPr>
+          <w:color w:val="70AD47" w:themeColor="accent6"/>
+        </w:rPr>
+        <w:t> : 23/05/16</w:t>
       </w:r>
       <w:r>
         <w:rPr>
           <w:color w:val="70AD47" w:themeColor="accent6"/>
         </w:rPr>
         <w:br/>
-        <w:t>- Passage des fonctions ax12 en variadique</w:t>
-      </w:r>
+        <w:t xml:space="preserve">- Passage des fonctions ax12 en </w:t>
+      </w:r>
+      <w:proofErr w:type="spellStart"/>
+      <w:r>
+        <w:rPr>
+          <w:color w:val="70AD47" w:themeColor="accent6"/>
+        </w:rPr>
+        <w:t>variadique</w:t>
+      </w:r>
+      <w:proofErr w:type="spellEnd"/>
       <w:r>
         <w:rPr>
           <w:color w:val="70AD47" w:themeColor="accent6"/>
@@ -218,21 +309,61 @@
           <w:color w:val="70AD47" w:themeColor="accent6"/>
         </w:rPr>
         <w:tab/>
-        <w:t>done : 23/05/16</w:t>
+      </w:r>
+      <w:proofErr w:type="spellStart"/>
+      <w:r>
+        <w:rPr>
+          <w:color w:val="70AD47" w:themeColor="accent6"/>
+        </w:rPr>
+        <w:t>done</w:t>
+      </w:r>
+      <w:proofErr w:type="spellEnd"/>
+      <w:r>
+        <w:rPr>
+          <w:color w:val="70AD47" w:themeColor="accent6"/>
+        </w:rPr>
+        <w:t> : 23/05/16</w:t>
       </w:r>
       <w:r>
         <w:rPr>
           <w:color w:val="70AD47" w:themeColor="accent6"/>
         </w:rPr>
         <w:br/>
-        <w:t>- Placer les var globales modifiés sur interruption en volatile</w:t>
+        <w:t xml:space="preserve">- Placer </w:t>
+      </w:r>
+      <w:proofErr w:type="gramStart"/>
+      <w:r>
+        <w:rPr>
+          <w:color w:val="70AD47" w:themeColor="accent6"/>
+        </w:rPr>
+        <w:t>les var</w:t>
+      </w:r>
+      <w:proofErr w:type="gramEnd"/>
+      <w:r>
+        <w:rPr>
+          <w:color w:val="70AD47" w:themeColor="accent6"/>
+        </w:rPr>
+        <w:t xml:space="preserve"> globales modifiés sur interruption en volatile</w:t>
       </w:r>
       <w:r>
         <w:rPr>
           <w:color w:val="70AD47" w:themeColor="accent6"/>
         </w:rPr>
         <w:tab/>
-        <w:t>done : 23/05/16</w:t>
+      </w:r>
+      <w:proofErr w:type="spellStart"/>
+      <w:r>
+        <w:rPr>
+          <w:color w:val="70AD47" w:themeColor="accent6"/>
+        </w:rPr>
+        <w:t>done</w:t>
+      </w:r>
+      <w:proofErr w:type="spellEnd"/>
+      <w:r>
+        <w:rPr>
+          <w:color w:val="70AD47" w:themeColor="accent6"/>
+        </w:rPr>
+        <w:t> : 23/05/16</w:t>
       </w:r>
       <w:r>
         <w:rPr>
@@ -252,25 +383,176 @@
           <w:color w:val="70AD47" w:themeColor="accent6"/>
         </w:rPr>
         <w:tab/>
-        <w:t>done : 27/05/16</w:t>
+      </w:r>
+      <w:proofErr w:type="spellStart"/>
+      <w:r>
+        <w:rPr>
+          <w:color w:val="70AD47" w:themeColor="accent6"/>
+        </w:rPr>
+        <w:t>done</w:t>
+      </w:r>
+      <w:proofErr w:type="spellEnd"/>
+      <w:r>
+        <w:rPr>
+          <w:color w:val="70AD47" w:themeColor="accent6"/>
+        </w:rPr>
+        <w:t> : 27/05/16</w:t>
       </w:r>
       <w:r>
         <w:rPr>
           <w:color w:val="70AD47" w:themeColor="accent6"/>
         </w:rPr>
         <w:br/>
-        <w:t>- Remplacer les defines de listes par des enums</w:t>
+        <w:t xml:space="preserve">- Remplacer les </w:t>
+      </w:r>
+      <w:proofErr w:type="spellStart"/>
+      <w:r>
+        <w:rPr>
+          <w:color w:val="70AD47" w:themeColor="accent6"/>
+        </w:rPr>
+        <w:t>defines</w:t>
+      </w:r>
+      <w:proofErr w:type="spellEnd"/>
+      <w:r>
+        <w:rPr>
+          <w:color w:val="70AD47" w:themeColor="accent6"/>
+        </w:rPr>
+        <w:t xml:space="preserve"> de listes par des </w:t>
+      </w:r>
+      <w:proofErr w:type="spellStart"/>
+      <w:r>
+        <w:rPr>
+          <w:color w:val="70AD47" w:themeColor="accent6"/>
+        </w:rPr>
+        <w:t>enums</w:t>
+      </w:r>
+      <w:proofErr w:type="spellEnd"/>
+    </w:p>
+    <w:p>
+      <w:pPr>
+        <w:rPr>
+          <w:color w:val="70AD47" w:themeColor="accent6"/>
+        </w:rPr>
+      </w:pPr>
+      <w:r>
+        <w:rPr>
+          <w:color w:val="70AD47" w:themeColor="accent6"/>
+        </w:rPr>
+        <w:t xml:space="preserve">- Modifier les </w:t>
+      </w:r>
+      <w:proofErr w:type="spellStart"/>
+      <w:r>
+        <w:rPr>
+          <w:color w:val="70AD47" w:themeColor="accent6"/>
+        </w:rPr>
+        <w:t>Timers</w:t>
+      </w:r>
+      <w:proofErr w:type="spellEnd"/>
+      <w:r>
+        <w:rPr>
+          <w:color w:val="70AD47" w:themeColor="accent6"/>
+        </w:rPr>
+        <w:t xml:space="preserve"> et l’ordre des interruptions</w:t>
+      </w:r>
+      <w:r>
+        <w:rPr>
+          <w:color w:val="70AD47" w:themeColor="accent6"/>
+        </w:rPr>
+        <w:tab/>
+      </w:r>
+      <w:r>
+        <w:rPr>
+          <w:color w:val="70AD47" w:themeColor="accent6"/>
+        </w:rPr>
+        <w:tab/>
+      </w:r>
+      <w:proofErr w:type="spellStart"/>
+      <w:r>
+        <w:rPr>
+          <w:color w:val="70AD47" w:themeColor="accent6"/>
+        </w:rPr>
+        <w:t>done</w:t>
+      </w:r>
+      <w:proofErr w:type="spellEnd"/>
+      <w:r>
+        <w:rPr>
+          <w:color w:val="70AD47" w:themeColor="accent6"/>
+        </w:rPr>
+        <w:t> : 02/06/16</w:t>
       </w:r>
       <w:r>
         <w:rPr>
           <w:color w:val="70AD47" w:themeColor="accent6"/>
         </w:rPr>
         <w:br/>
-      </w:r>
-    </w:p>
-    <w:p>
-      <w:r>
-        <w:t>- Mise en place de serialus :</w:t>
+        <w:t xml:space="preserve">- Gestion du sens </w:t>
+      </w:r>
+      <w:proofErr w:type="spellStart"/>
+      <w:r>
+        <w:rPr>
+          <w:color w:val="70AD47" w:themeColor="accent6"/>
+        </w:rPr>
+        <w:t>evitement</w:t>
+      </w:r>
+      <w:proofErr w:type="spellEnd"/>
+      <w:r>
+        <w:rPr>
+          <w:color w:val="70AD47" w:themeColor="accent6"/>
+        </w:rPr>
+        <w:t xml:space="preserve"> automatique</w:t>
+      </w:r>
+      <w:r>
+        <w:rPr>
+          <w:color w:val="70AD47" w:themeColor="accent6"/>
+        </w:rPr>
+        <w:tab/>
+      </w:r>
+      <w:r>
+        <w:rPr>
+          <w:color w:val="70AD47" w:themeColor="accent6"/>
+        </w:rPr>
+        <w:tab/>
+      </w:r>
+      <w:r>
+        <w:rPr>
+          <w:color w:val="70AD47" w:themeColor="accent6"/>
+        </w:rPr>
+        <w:tab/>
+      </w:r>
+      <w:proofErr w:type="spellStart"/>
+      <w:r>
+        <w:rPr>
+          <w:color w:val="70AD47" w:themeColor="accent6"/>
+        </w:rPr>
+        <w:t>done</w:t>
+      </w:r>
+      <w:proofErr w:type="spellEnd"/>
+      <w:r>
+        <w:rPr>
+          <w:color w:val="70AD47" w:themeColor="accent6"/>
+        </w:rPr>
+        <w:t> : 03/06/16</w:t>
+      </w:r>
+      <w:bookmarkStart w:id="0" w:name="_GoBack"/>
+      <w:bookmarkEnd w:id="0"/>
+      <w:r>
+        <w:rPr>
+          <w:color w:val="70AD47" w:themeColor="accent6"/>
+        </w:rPr>
+        <w:br/>
+      </w:r>
+    </w:p>
+    <w:p>
+      <w:r>
+        <w:t xml:space="preserve">- Mise en place de </w:t>
+      </w:r>
+      <w:proofErr w:type="spellStart"/>
+      <w:r>
+        <w:t>serialus</w:t>
+      </w:r>
+      <w:proofErr w:type="spellEnd"/>
+      <w:r>
+        <w:t> :</w:t>
       </w:r>
     </w:p>
     <w:p>
@@ -307,7 +589,20 @@
           <w:color w:val="70AD47" w:themeColor="accent6"/>
         </w:rPr>
         <w:tab/>
-        <w:t>done : 28/05/16</w:t>
+      </w:r>
+      <w:proofErr w:type="spellStart"/>
+      <w:r>
+        <w:rPr>
+          <w:color w:val="70AD47" w:themeColor="accent6"/>
+        </w:rPr>
+        <w:t>done</w:t>
+      </w:r>
+      <w:proofErr w:type="spellEnd"/>
+      <w:r>
+        <w:rPr>
+          <w:color w:val="70AD47" w:themeColor="accent6"/>
+        </w:rPr>
+        <w:t> : 28/05/16</w:t>
       </w:r>
       <w:r>
         <w:rPr>
@@ -333,7 +628,20 @@
           <w:color w:val="70AD47" w:themeColor="accent6"/>
         </w:rPr>
         <w:tab/>
-        <w:t>done : 28/05/16</w:t>
+      </w:r>
+      <w:proofErr w:type="spellStart"/>
+      <w:r>
+        <w:rPr>
+          <w:color w:val="70AD47" w:themeColor="accent6"/>
+        </w:rPr>
+        <w:t>done</w:t>
+      </w:r>
+      <w:proofErr w:type="spellEnd"/>
+      <w:r>
+        <w:rPr>
+          <w:color w:val="70AD47" w:themeColor="accent6"/>
+        </w:rPr>
+        <w:t> : 28/05/16</w:t>
       </w:r>
       <w:r>
         <w:rPr>
@@ -353,7 +661,20 @@
           <w:color w:val="70AD47" w:themeColor="accent6"/>
         </w:rPr>
         <w:tab/>
-        <w:t>done : 29/05/16</w:t>
+      </w:r>
+      <w:proofErr w:type="spellStart"/>
+      <w:r>
+        <w:rPr>
+          <w:color w:val="70AD47" w:themeColor="accent6"/>
+        </w:rPr>
+        <w:t>done</w:t>
+      </w:r>
+      <w:proofErr w:type="spellEnd"/>
+      <w:r>
+        <w:rPr>
+          <w:color w:val="70AD47" w:themeColor="accent6"/>
+        </w:rPr>
+        <w:t> : 29/05/16</w:t>
       </w:r>
       <w:r>
         <w:rPr>
@@ -385,8 +706,16 @@
           <w:color w:val="70AD47" w:themeColor="accent6"/>
         </w:rPr>
         <w:tab/>
-        <w:t>- Mapper les fonctions list</w:t>
-      </w:r>
+        <w:t xml:space="preserve">- Mapper les fonctions </w:t>
+      </w:r>
+      <w:proofErr w:type="spellStart"/>
+      <w:r>
+        <w:rPr>
+          <w:color w:val="70AD47" w:themeColor="accent6"/>
+        </w:rPr>
+        <w:t>list</w:t>
+      </w:r>
+      <w:proofErr w:type="spellEnd"/>
       <w:r>
         <w:rPr>
           <w:color w:val="70AD47" w:themeColor="accent6"/>
@@ -395,7 +724,15 @@
       </w:r>
       <w:r>
         <w:tab/>
-        <w:t>- Print d’un clignotement lors des déplacements</w:t>
+        <w:t xml:space="preserve">- </w:t>
+      </w:r>
+      <w:proofErr w:type="spellStart"/>
+      <w:r>
+        <w:t>Print</w:t>
+      </w:r>
+      <w:proofErr w:type="spellEnd"/>
+      <w:r>
+        <w:t xml:space="preserve"> d’un clignotement lors des déplacements</w:t>
       </w:r>
       <w:r>
         <w:br/>
@@ -439,7 +776,20 @@
           <w:color w:val="70AD47" w:themeColor="accent6"/>
         </w:rPr>
         <w:tab/>
-        <w:t>done : 01/06/16</w:t>
+      </w:r>
+      <w:proofErr w:type="spellStart"/>
+      <w:r>
+        <w:rPr>
+          <w:color w:val="70AD47" w:themeColor="accent6"/>
+        </w:rPr>
+        <w:t>done</w:t>
+      </w:r>
+      <w:proofErr w:type="spellEnd"/>
+      <w:r>
+        <w:rPr>
+          <w:color w:val="70AD47" w:themeColor="accent6"/>
+        </w:rPr>
+        <w:t> : 01/06/16</w:t>
       </w:r>
       <w:r>
         <w:rPr>
@@ -465,7 +815,20 @@
           <w:color w:val="70AD47" w:themeColor="accent6"/>
         </w:rPr>
         <w:tab/>
-        <w:t>done : 01/06/16</w:t>
+      </w:r>
+      <w:proofErr w:type="spellStart"/>
+      <w:r>
+        <w:rPr>
+          <w:color w:val="70AD47" w:themeColor="accent6"/>
+        </w:rPr>
+        <w:t>done</w:t>
+      </w:r>
+      <w:proofErr w:type="spellEnd"/>
+      <w:r>
+        <w:rPr>
+          <w:color w:val="70AD47" w:themeColor="accent6"/>
+        </w:rPr>
+        <w:t> : 01/06/16</w:t>
       </w:r>
     </w:p>
     <w:p>
@@ -500,10 +863,22 @@
         <w:rPr>
           <w:color w:val="FF0000"/>
         </w:rPr>
-        <w:t xml:space="preserve"> Version Release Serialus V0.1</w:t>
-      </w:r>
-      <w:bookmarkStart w:id="0" w:name="_GoBack"/>
-      <w:bookmarkEnd w:id="0"/>
+        <w:t xml:space="preserve"> Version Release </w:t>
+      </w:r>
+      <w:proofErr w:type="spellStart"/>
+      <w:r>
+        <w:rPr>
+          <w:color w:val="FF0000"/>
+        </w:rPr>
+        <w:t>Serialus</w:t>
+      </w:r>
+      <w:proofErr w:type="spellEnd"/>
+      <w:r>
+        <w:rPr>
+          <w:color w:val="FF0000"/>
+        </w:rPr>
+        <w:t xml:space="preserve"> V0.1</w:t>
+      </w:r>
     </w:p>
     <w:p>
       <w:pPr>
@@ -519,7 +894,7 @@
           <w:szCs w:val="23"/>
         </w:rPr>
       </w:pPr>
-      <w:hyperlink r:id="rId4" w:tooltip="Travail sur les ax12&#10;&#10;Correction d'un bug dans l'écriture des positions aux ax12 sur serialus&#10;(data codé sur 8 bit et non 16).&#10;Rajout dans serialus pour les ax12 de la possibilité de reset l'alim, et&#10;d'enable/disable le torque&#10;&#10;Prise en compte de l'erreur de limitation de courant des ax12. Test pour&#10;réinit l'alim quand limitation de l'alim.&#10;Pas de vraies résultats concluant ...&#10;&#10;remplacement dans serialus de la fonction brake par fin_de_deplacement()&#10;pour un comportement plus adapté (arrêter complètement un déplacement et&#10;non pas le mettre en place : abus de langage sur le nom de la fonction&#10;brake)" w:history="1">
+      <w:hyperlink r:id="rId4" w:tooltip="Travail sur les ax12&#10;&#10;Correction d'un bug dans l'écriture des positions aux ax12 sur serialus&#10;(data codé sur 8 bit et non 16).&#10;Rajout dans serialus pour les ax12 de la possibilité de reset l'alim, et&#10;d'enable/disable le torque&#10;&#10;Prise en compte de l'erreur de l" w:history="1">
         <w:r>
           <w:rPr>
             <w:rStyle w:val="Lienhypertexte"/>
@@ -573,8 +948,17 @@
           <w:rFonts w:ascii="Consolas" w:hAnsi="Consolas"/>
           <w:color w:val="767676"/>
         </w:rPr>
-        <w:t>Correction d'un bug dans l'écriture des positions aux ax12 sur serialus</w:t>
-      </w:r>
+        <w:t xml:space="preserve">Correction d'un bug dans l'écriture des positions aux ax12 sur </w:t>
+      </w:r>
+      <w:proofErr w:type="spellStart"/>
+      <w:r>
+        <w:rPr>
+          <w:rFonts w:ascii="Consolas" w:hAnsi="Consolas"/>
+          <w:color w:val="767676"/>
+        </w:rPr>
+        <w:t>serialus</w:t>
+      </w:r>
+      <w:proofErr w:type="spellEnd"/>
     </w:p>
     <w:p>
       <w:pPr>
@@ -591,7 +975,23 @@
           <w:rFonts w:ascii="Consolas" w:hAnsi="Consolas"/>
           <w:color w:val="767676"/>
         </w:rPr>
-        <w:t>(data codé sur 8 bit et non 16).</w:t>
+        <w:t>(</w:t>
+      </w:r>
+      <w:proofErr w:type="gramStart"/>
+      <w:r>
+        <w:rPr>
+          <w:rFonts w:ascii="Consolas" w:hAnsi="Consolas"/>
+          <w:color w:val="767676"/>
+        </w:rPr>
+        <w:t>data</w:t>
+      </w:r>
+      <w:proofErr w:type="gramEnd"/>
+      <w:r>
+        <w:rPr>
+          <w:rFonts w:ascii="Consolas" w:hAnsi="Consolas"/>
+          <w:color w:val="767676"/>
+        </w:rPr>
+        <w:t xml:space="preserve"> codé sur 8 bit et non 16).</w:t>
       </w:r>
     </w:p>
     <w:p>
@@ -609,7 +1009,23 @@
           <w:rFonts w:ascii="Consolas" w:hAnsi="Consolas"/>
           <w:color w:val="767676"/>
         </w:rPr>
-        <w:t>Rajout dans serialus pour les ax12 de la possibilité de reset l'alim, et</w:t>
+        <w:t xml:space="preserve">Rajout dans </w:t>
+      </w:r>
+      <w:proofErr w:type="spellStart"/>
+      <w:r>
+        <w:rPr>
+          <w:rFonts w:ascii="Consolas" w:hAnsi="Consolas"/>
+          <w:color w:val="767676"/>
+        </w:rPr>
+        <w:t>serialus</w:t>
+      </w:r>
+      <w:proofErr w:type="spellEnd"/>
+      <w:r>
+        <w:rPr>
+          <w:rFonts w:ascii="Consolas" w:hAnsi="Consolas"/>
+          <w:color w:val="767676"/>
+        </w:rPr>
+        <w:t xml:space="preserve"> pour les ax12 de la possibilité de reset l'alim, et</w:t>
       </w:r>
     </w:p>
     <w:p>
@@ -622,12 +1038,46 @@
           <w:color w:val="767676"/>
         </w:rPr>
       </w:pPr>
-      <w:r>
-        <w:rPr>
-          <w:rFonts w:ascii="Consolas" w:hAnsi="Consolas"/>
-          <w:color w:val="767676"/>
-        </w:rPr>
-        <w:t>d'enable/disable le torque</w:t>
+      <w:proofErr w:type="gramStart"/>
+      <w:r>
+        <w:rPr>
+          <w:rFonts w:ascii="Consolas" w:hAnsi="Consolas"/>
+          <w:color w:val="767676"/>
+        </w:rPr>
+        <w:t>d'</w:t>
+      </w:r>
+      <w:proofErr w:type="spellStart"/>
+      <w:r>
+        <w:rPr>
+          <w:rFonts w:ascii="Consolas" w:hAnsi="Consolas"/>
+          <w:color w:val="767676"/>
+        </w:rPr>
+        <w:t>enable</w:t>
+      </w:r>
+      <w:proofErr w:type="spellEnd"/>
+      <w:proofErr w:type="gramEnd"/>
+      <w:r>
+        <w:rPr>
+          <w:rFonts w:ascii="Consolas" w:hAnsi="Consolas"/>
+          <w:color w:val="767676"/>
+        </w:rPr>
+        <w:t>/</w:t>
+      </w:r>
+      <w:proofErr w:type="spellStart"/>
+      <w:r>
+        <w:rPr>
+          <w:rFonts w:ascii="Consolas" w:hAnsi="Consolas"/>
+          <w:color w:val="767676"/>
+        </w:rPr>
+        <w:t>disable</w:t>
+      </w:r>
+      <w:proofErr w:type="spellEnd"/>
+      <w:r>
+        <w:rPr>
+          <w:rFonts w:ascii="Consolas" w:hAnsi="Consolas"/>
+          <w:color w:val="767676"/>
+        </w:rPr>
+        <w:t xml:space="preserve"> le torque</w:t>
       </w:r>
     </w:p>
     <w:p>
@@ -669,12 +1119,23 @@
           <w:color w:val="767676"/>
         </w:rPr>
       </w:pPr>
-      <w:r>
-        <w:rPr>
-          <w:rFonts w:ascii="Consolas" w:hAnsi="Consolas"/>
-          <w:color w:val="767676"/>
-        </w:rPr>
-        <w:t>réinit l'alim quand limitation de l'alim.</w:t>
+      <w:proofErr w:type="spellStart"/>
+      <w:proofErr w:type="gramStart"/>
+      <w:r>
+        <w:rPr>
+          <w:rFonts w:ascii="Consolas" w:hAnsi="Consolas"/>
+          <w:color w:val="767676"/>
+        </w:rPr>
+        <w:t>réinit</w:t>
+      </w:r>
+      <w:proofErr w:type="spellEnd"/>
+      <w:proofErr w:type="gramEnd"/>
+      <w:r>
+        <w:rPr>
+          <w:rFonts w:ascii="Consolas" w:hAnsi="Consolas"/>
+          <w:color w:val="767676"/>
+        </w:rPr>
+        <w:t xml:space="preserve"> l'alim quand limitation de l'alim.</w:t>
       </w:r>
     </w:p>
     <w:p>
@@ -692,7 +1153,23 @@
           <w:rFonts w:ascii="Consolas" w:hAnsi="Consolas"/>
           <w:color w:val="767676"/>
         </w:rPr>
-        <w:t>Pas de vraies résultats concluant ...</w:t>
+        <w:t xml:space="preserve">Pas de </w:t>
+      </w:r>
+      <w:proofErr w:type="gramStart"/>
+      <w:r>
+        <w:rPr>
+          <w:rFonts w:ascii="Consolas" w:hAnsi="Consolas"/>
+          <w:color w:val="767676"/>
+        </w:rPr>
+        <w:t>vraies résultats</w:t>
+      </w:r>
+      <w:proofErr w:type="gramEnd"/>
+      <w:r>
+        <w:rPr>
+          <w:rFonts w:ascii="Consolas" w:hAnsi="Consolas"/>
+          <w:color w:val="767676"/>
+        </w:rPr>
+        <w:t xml:space="preserve"> concluant ...</w:t>
       </w:r>
     </w:p>
     <w:p>
@@ -716,12 +1193,70 @@
           <w:color w:val="767676"/>
         </w:rPr>
       </w:pPr>
-      <w:r>
-        <w:rPr>
-          <w:rFonts w:ascii="Consolas" w:hAnsi="Consolas"/>
-          <w:color w:val="767676"/>
-        </w:rPr>
-        <w:t>remplacement dans serialus de la fonction brake par fin_de_deplacement()</w:t>
+      <w:proofErr w:type="gramStart"/>
+      <w:r>
+        <w:rPr>
+          <w:rFonts w:ascii="Consolas" w:hAnsi="Consolas"/>
+          <w:color w:val="767676"/>
+        </w:rPr>
+        <w:lastRenderedPageBreak/>
+        <w:t>remplacement</w:t>
+      </w:r>
+      <w:proofErr w:type="gramEnd"/>
+      <w:r>
+        <w:rPr>
+          <w:rFonts w:ascii="Consolas" w:hAnsi="Consolas"/>
+          <w:color w:val="767676"/>
+        </w:rPr>
+        <w:t xml:space="preserve"> dans </w:t>
+      </w:r>
+      <w:proofErr w:type="spellStart"/>
+      <w:r>
+        <w:rPr>
+          <w:rFonts w:ascii="Consolas" w:hAnsi="Consolas"/>
+          <w:color w:val="767676"/>
+        </w:rPr>
+        <w:t>serialus</w:t>
+      </w:r>
+      <w:proofErr w:type="spellEnd"/>
+      <w:r>
+        <w:rPr>
+          <w:rFonts w:ascii="Consolas" w:hAnsi="Consolas"/>
+          <w:color w:val="767676"/>
+        </w:rPr>
+        <w:t xml:space="preserve"> de la fonction </w:t>
+      </w:r>
+      <w:proofErr w:type="spellStart"/>
+      <w:r>
+        <w:rPr>
+          <w:rFonts w:ascii="Consolas" w:hAnsi="Consolas"/>
+          <w:color w:val="767676"/>
+        </w:rPr>
+        <w:t>brake</w:t>
+      </w:r>
+      <w:proofErr w:type="spellEnd"/>
+      <w:r>
+        <w:rPr>
+          <w:rFonts w:ascii="Consolas" w:hAnsi="Consolas"/>
+          <w:color w:val="767676"/>
+        </w:rPr>
+        <w:t xml:space="preserve"> par </w:t>
+      </w:r>
+      <w:proofErr w:type="spellStart"/>
+      <w:r>
+        <w:rPr>
+          <w:rFonts w:ascii="Consolas" w:hAnsi="Consolas"/>
+          <w:color w:val="767676"/>
+        </w:rPr>
+        <w:t>fin_de_deplacement</w:t>
+      </w:r>
+      <w:proofErr w:type="spellEnd"/>
+      <w:r>
+        <w:rPr>
+          <w:rFonts w:ascii="Consolas" w:hAnsi="Consolas"/>
+          <w:color w:val="767676"/>
+        </w:rPr>
+        <w:t>()</w:t>
       </w:r>
     </w:p>
     <w:p>
@@ -734,12 +1269,21 @@
           <w:color w:val="767676"/>
         </w:rPr>
       </w:pPr>
-      <w:r>
-        <w:rPr>
-          <w:rFonts w:ascii="Consolas" w:hAnsi="Consolas"/>
-          <w:color w:val="767676"/>
-        </w:rPr>
-        <w:t>pour un comportement plus adapté (arrêter complètement un déplacement et</w:t>
+      <w:proofErr w:type="gramStart"/>
+      <w:r>
+        <w:rPr>
+          <w:rFonts w:ascii="Consolas" w:hAnsi="Consolas"/>
+          <w:color w:val="767676"/>
+        </w:rPr>
+        <w:t>pour</w:t>
+      </w:r>
+      <w:proofErr w:type="gramEnd"/>
+      <w:r>
+        <w:rPr>
+          <w:rFonts w:ascii="Consolas" w:hAnsi="Consolas"/>
+          <w:color w:val="767676"/>
+        </w:rPr>
+        <w:t xml:space="preserve"> un comportement plus adapté (arrêter complètement un déplacement et</w:t>
       </w:r>
     </w:p>
     <w:p>
@@ -752,13 +1296,21 @@
           <w:color w:val="767676"/>
         </w:rPr>
       </w:pPr>
-      <w:r>
-        <w:rPr>
-          <w:rFonts w:ascii="Consolas" w:hAnsi="Consolas"/>
-          <w:color w:val="767676"/>
-        </w:rPr>
-        <w:lastRenderedPageBreak/>
-        <w:t>non pas le mettre en place : abus de langage sur le nom de la fonction</w:t>
+      <w:proofErr w:type="gramStart"/>
+      <w:r>
+        <w:rPr>
+          <w:rFonts w:ascii="Consolas" w:hAnsi="Consolas"/>
+          <w:color w:val="767676"/>
+        </w:rPr>
+        <w:t>non</w:t>
+      </w:r>
+      <w:proofErr w:type="gramEnd"/>
+      <w:r>
+        <w:rPr>
+          <w:rFonts w:ascii="Consolas" w:hAnsi="Consolas"/>
+          <w:color w:val="767676"/>
+        </w:rPr>
+        <w:t xml:space="preserve"> pas le mettre en place : abus de langage sur le nom de la fonction</w:t>
       </w:r>
     </w:p>
     <w:p>
@@ -771,12 +1323,23 @@
           <w:color w:val="767676"/>
         </w:rPr>
       </w:pPr>
-      <w:r>
-        <w:rPr>
-          <w:rFonts w:ascii="Consolas" w:hAnsi="Consolas"/>
-          <w:color w:val="767676"/>
-        </w:rPr>
-        <w:t>brake)</w:t>
+      <w:proofErr w:type="spellStart"/>
+      <w:proofErr w:type="gramStart"/>
+      <w:r>
+        <w:rPr>
+          <w:rFonts w:ascii="Consolas" w:hAnsi="Consolas"/>
+          <w:color w:val="767676"/>
+        </w:rPr>
+        <w:t>brake</w:t>
+      </w:r>
+      <w:proofErr w:type="spellEnd"/>
+      <w:proofErr w:type="gramEnd"/>
+      <w:r>
+        <w:rPr>
+          <w:rFonts w:ascii="Consolas" w:hAnsi="Consolas"/>
+          <w:color w:val="767676"/>
+        </w:rPr>
+        <w:t>)</w:t>
       </w:r>
     </w:p>
     <w:p/>
@@ -809,8 +1372,48 @@
           <w:szCs w:val="27"/>
           <w:lang w:eastAsia="fr-FR"/>
         </w:rPr>
-        <w:t>Première version serialus fonctionnelle + ax12 variadic</w:t>
-      </w:r>
+        <w:t xml:space="preserve">Première version </w:t>
+      </w:r>
+      <w:proofErr w:type="spellStart"/>
+      <w:r>
+        <w:rPr>
+          <w:rFonts w:ascii="Helvetica" w:eastAsia="Times New Roman" w:hAnsi="Helvetica" w:cs="Helvetica"/>
+          <w:b/>
+          <w:bCs/>
+          <w:color w:val="213F4D"/>
+          <w:sz w:val="27"/>
+          <w:szCs w:val="27"/>
+          <w:lang w:eastAsia="fr-FR"/>
+        </w:rPr>
+        <w:t>serialus</w:t>
+      </w:r>
+      <w:proofErr w:type="spellEnd"/>
+      <w:r>
+        <w:rPr>
+          <w:rFonts w:ascii="Helvetica" w:eastAsia="Times New Roman" w:hAnsi="Helvetica" w:cs="Helvetica"/>
+          <w:b/>
+          <w:bCs/>
+          <w:color w:val="213F4D"/>
+          <w:sz w:val="27"/>
+          <w:szCs w:val="27"/>
+          <w:lang w:eastAsia="fr-FR"/>
+        </w:rPr>
+        <w:t xml:space="preserve"> fonctionnelle + ax12 </w:t>
+      </w:r>
+      <w:proofErr w:type="spellStart"/>
+      <w:r>
+        <w:rPr>
+          <w:rFonts w:ascii="Helvetica" w:eastAsia="Times New Roman" w:hAnsi="Helvetica" w:cs="Helvetica"/>
+          <w:b/>
+          <w:bCs/>
+          <w:color w:val="213F4D"/>
+          <w:sz w:val="27"/>
+          <w:szCs w:val="27"/>
+          <w:lang w:eastAsia="fr-FR"/>
+        </w:rPr>
+        <w:t>variadic</w:t>
+      </w:r>
+      <w:proofErr w:type="spellEnd"/>
     </w:p>
     <w:p>
       <w:pPr>
@@ -849,7 +1452,51 @@
           <w:szCs w:val="20"/>
           <w:lang w:eastAsia="fr-FR"/>
         </w:rPr>
-        <w:t>Mise en place de la première version de serialus avec les foncitons de</w:t>
+        <w:t xml:space="preserve">Mise en place de la première version de </w:t>
+      </w:r>
+      <w:proofErr w:type="spellStart"/>
+      <w:r>
+        <w:rPr>
+          <w:rFonts w:ascii="Consolas" w:eastAsia="Times New Roman" w:hAnsi="Consolas" w:cs="Courier New"/>
+          <w:color w:val="596063"/>
+          <w:sz w:val="20"/>
+          <w:szCs w:val="20"/>
+          <w:lang w:eastAsia="fr-FR"/>
+        </w:rPr>
+        <w:t>serialus</w:t>
+      </w:r>
+      <w:proofErr w:type="spellEnd"/>
+      <w:r>
+        <w:rPr>
+          <w:rFonts w:ascii="Consolas" w:eastAsia="Times New Roman" w:hAnsi="Consolas" w:cs="Courier New"/>
+          <w:color w:val="596063"/>
+          <w:sz w:val="20"/>
+          <w:szCs w:val="20"/>
+          <w:lang w:eastAsia="fr-FR"/>
+        </w:rPr>
+        <w:t xml:space="preserve"> avec les </w:t>
+      </w:r>
+      <w:proofErr w:type="spellStart"/>
+      <w:r>
+        <w:rPr>
+          <w:rFonts w:ascii="Consolas" w:eastAsia="Times New Roman" w:hAnsi="Consolas" w:cs="Courier New"/>
+          <w:color w:val="596063"/>
+          <w:sz w:val="20"/>
+          <w:szCs w:val="20"/>
+          <w:lang w:eastAsia="fr-FR"/>
+        </w:rPr>
+        <w:t>foncitons</w:t>
+      </w:r>
+      <w:proofErr w:type="spellEnd"/>
+      <w:r>
+        <w:rPr>
+          <w:rFonts w:ascii="Consolas" w:eastAsia="Times New Roman" w:hAnsi="Consolas" w:cs="Courier New"/>
+          <w:color w:val="596063"/>
+          <w:sz w:val="20"/>
+          <w:szCs w:val="20"/>
+          <w:lang w:eastAsia="fr-FR"/>
+        </w:rPr>
+        <w:t xml:space="preserve"> de</w:t>
       </w:r>
     </w:p>
     <w:p>
@@ -881,6 +1528,7 @@
           <w:lang w:eastAsia="fr-FR"/>
         </w:rPr>
       </w:pPr>
+      <w:proofErr w:type="gramStart"/>
       <w:r>
         <w:rPr>
           <w:rFonts w:ascii="Consolas" w:eastAsia="Times New Roman" w:hAnsi="Consolas" w:cs="Courier New"/>
@@ -889,7 +1537,18 @@
           <w:szCs w:val="20"/>
           <w:lang w:eastAsia="fr-FR"/>
         </w:rPr>
-        <w:t>déplacement, de calage et d'ax12.</w:t>
+        <w:t>déplacement</w:t>
+      </w:r>
+      <w:proofErr w:type="gramEnd"/>
+      <w:r>
+        <w:rPr>
+          <w:rFonts w:ascii="Consolas" w:eastAsia="Times New Roman" w:hAnsi="Consolas" w:cs="Courier New"/>
+          <w:color w:val="596063"/>
+          <w:sz w:val="20"/>
+          <w:szCs w:val="20"/>
+          <w:lang w:eastAsia="fr-FR"/>
+        </w:rPr>
+        <w:t>, de calage et d'ax12.</w:t>
       </w:r>
     </w:p>
     <w:p>
@@ -929,7 +1588,51 @@
           <w:szCs w:val="20"/>
           <w:lang w:eastAsia="fr-FR"/>
         </w:rPr>
-        <w:t>Pas de fonctions d'odo ni d'asserv.</w:t>
+        <w:t>Pas de fonctions d'</w:t>
+      </w:r>
+      <w:proofErr w:type="spellStart"/>
+      <w:r>
+        <w:rPr>
+          <w:rFonts w:ascii="Consolas" w:eastAsia="Times New Roman" w:hAnsi="Consolas" w:cs="Courier New"/>
+          <w:color w:val="596063"/>
+          <w:sz w:val="20"/>
+          <w:szCs w:val="20"/>
+          <w:lang w:eastAsia="fr-FR"/>
+        </w:rPr>
+        <w:t>odo</w:t>
+      </w:r>
+      <w:proofErr w:type="spellEnd"/>
+      <w:r>
+        <w:rPr>
+          <w:rFonts w:ascii="Consolas" w:eastAsia="Times New Roman" w:hAnsi="Consolas" w:cs="Courier New"/>
+          <w:color w:val="596063"/>
+          <w:sz w:val="20"/>
+          <w:szCs w:val="20"/>
+          <w:lang w:eastAsia="fr-FR"/>
+        </w:rPr>
+        <w:t xml:space="preserve"> ni d'</w:t>
+      </w:r>
+      <w:proofErr w:type="spellStart"/>
+      <w:r>
+        <w:rPr>
+          <w:rFonts w:ascii="Consolas" w:eastAsia="Times New Roman" w:hAnsi="Consolas" w:cs="Courier New"/>
+          <w:color w:val="596063"/>
+          <w:sz w:val="20"/>
+          <w:szCs w:val="20"/>
+          <w:lang w:eastAsia="fr-FR"/>
+        </w:rPr>
+        <w:t>asserv</w:t>
+      </w:r>
+      <w:proofErr w:type="spellEnd"/>
+      <w:r>
+        <w:rPr>
+          <w:rFonts w:ascii="Consolas" w:eastAsia="Times New Roman" w:hAnsi="Consolas" w:cs="Courier New"/>
+          <w:color w:val="596063"/>
+          <w:sz w:val="20"/>
+          <w:szCs w:val="20"/>
+          <w:lang w:eastAsia="fr-FR"/>
+        </w:rPr>
+        <w:t>.</w:t>
       </w:r>
     </w:p>
     <w:p>
@@ -1071,6 +1774,7 @@
           <w:lang w:eastAsia="fr-FR"/>
         </w:rPr>
       </w:pPr>
+      <w:proofErr w:type="gramStart"/>
       <w:r>
         <w:rPr>
           <w:rFonts w:ascii="Consolas" w:eastAsia="Times New Roman" w:hAnsi="Consolas" w:cs="Courier New"/>
@@ -1079,7 +1783,40 @@
           <w:szCs w:val="20"/>
           <w:lang w:eastAsia="fr-FR"/>
         </w:rPr>
-        <w:t>dans la doc de serialus) la possibilité de lire ou d'écrire à n'importe</w:t>
+        <w:t>dans</w:t>
+      </w:r>
+      <w:proofErr w:type="gramEnd"/>
+      <w:r>
+        <w:rPr>
+          <w:rFonts w:ascii="Consolas" w:eastAsia="Times New Roman" w:hAnsi="Consolas" w:cs="Courier New"/>
+          <w:color w:val="596063"/>
+          <w:sz w:val="20"/>
+          <w:szCs w:val="20"/>
+          <w:lang w:eastAsia="fr-FR"/>
+        </w:rPr>
+        <w:t xml:space="preserve"> la doc de </w:t>
+      </w:r>
+      <w:proofErr w:type="spellStart"/>
+      <w:r>
+        <w:rPr>
+          <w:rFonts w:ascii="Consolas" w:eastAsia="Times New Roman" w:hAnsi="Consolas" w:cs="Courier New"/>
+          <w:color w:val="596063"/>
+          <w:sz w:val="20"/>
+          <w:szCs w:val="20"/>
+          <w:lang w:eastAsia="fr-FR"/>
+        </w:rPr>
+        <w:t>serialus</w:t>
+      </w:r>
+      <w:proofErr w:type="spellEnd"/>
+      <w:r>
+        <w:rPr>
+          <w:rFonts w:ascii="Consolas" w:eastAsia="Times New Roman" w:hAnsi="Consolas" w:cs="Courier New"/>
+          <w:color w:val="596063"/>
+          <w:sz w:val="20"/>
+          <w:szCs w:val="20"/>
+          <w:lang w:eastAsia="fr-FR"/>
+        </w:rPr>
+        <w:t>) la possibilité de lire ou d'écrire à n'importe</w:t>
       </w:r>
     </w:p>
     <w:p>
@@ -1111,6 +1848,7 @@
           <w:lang w:eastAsia="fr-FR"/>
         </w:rPr>
       </w:pPr>
+      <w:proofErr w:type="gramStart"/>
       <w:r>
         <w:rPr>
           <w:rFonts w:ascii="Consolas" w:eastAsia="Times New Roman" w:hAnsi="Consolas" w:cs="Courier New"/>
@@ -1119,7 +1857,18 @@
           <w:szCs w:val="20"/>
           <w:lang w:eastAsia="fr-FR"/>
         </w:rPr>
-        <w:t>quelle adresse des ax12.</w:t>
+        <w:t>quelle</w:t>
+      </w:r>
+      <w:proofErr w:type="gramEnd"/>
+      <w:r>
+        <w:rPr>
+          <w:rFonts w:ascii="Consolas" w:eastAsia="Times New Roman" w:hAnsi="Consolas" w:cs="Courier New"/>
+          <w:color w:val="596063"/>
+          <w:sz w:val="20"/>
+          <w:szCs w:val="20"/>
+          <w:lang w:eastAsia="fr-FR"/>
+        </w:rPr>
+        <w:t xml:space="preserve"> adresse des ax12.</w:t>
       </w:r>
     </w:p>
     <w:p>
@@ -1189,7 +1938,29 @@
           <w:szCs w:val="20"/>
           <w:lang w:eastAsia="fr-FR"/>
         </w:rPr>
-        <w:t>Test de l'implémentation de la commande variadique des ax12. Tout est</w:t>
+        <w:t xml:space="preserve">Test de l'implémentation de la commande </w:t>
+      </w:r>
+      <w:proofErr w:type="spellStart"/>
+      <w:r>
+        <w:rPr>
+          <w:rFonts w:ascii="Consolas" w:eastAsia="Times New Roman" w:hAnsi="Consolas" w:cs="Courier New"/>
+          <w:color w:val="596063"/>
+          <w:sz w:val="20"/>
+          <w:szCs w:val="20"/>
+          <w:lang w:eastAsia="fr-FR"/>
+        </w:rPr>
+        <w:t>variadique</w:t>
+      </w:r>
+      <w:proofErr w:type="spellEnd"/>
+      <w:r>
+        <w:rPr>
+          <w:rFonts w:ascii="Consolas" w:eastAsia="Times New Roman" w:hAnsi="Consolas" w:cs="Courier New"/>
+          <w:color w:val="596063"/>
+          <w:sz w:val="20"/>
+          <w:szCs w:val="20"/>
+          <w:lang w:eastAsia="fr-FR"/>
+        </w:rPr>
+        <w:t xml:space="preserve"> des ax12. Tout est</w:t>
       </w:r>
     </w:p>
     <w:p>
@@ -1221,6 +1992,7 @@
           <w:lang w:eastAsia="fr-FR"/>
         </w:rPr>
       </w:pPr>
+      <w:proofErr w:type="gramStart"/>
       <w:r>
         <w:rPr>
           <w:rFonts w:ascii="Consolas" w:eastAsia="Times New Roman" w:hAnsi="Consolas" w:cs="Courier New"/>
@@ -1229,7 +2001,62 @@
           <w:szCs w:val="20"/>
           <w:lang w:eastAsia="fr-FR"/>
         </w:rPr>
-        <w:t>fonctionnel =&gt; supression des anciennes versions devenus useless et</w:t>
+        <w:t>fonctionnel</w:t>
+      </w:r>
+      <w:proofErr w:type="gramEnd"/>
+      <w:r>
+        <w:rPr>
+          <w:rFonts w:ascii="Consolas" w:eastAsia="Times New Roman" w:hAnsi="Consolas" w:cs="Courier New"/>
+          <w:color w:val="596063"/>
+          <w:sz w:val="20"/>
+          <w:szCs w:val="20"/>
+          <w:lang w:eastAsia="fr-FR"/>
+        </w:rPr>
+        <w:t xml:space="preserve"> =&gt; </w:t>
+      </w:r>
+      <w:proofErr w:type="spellStart"/>
+      <w:r>
+        <w:rPr>
+          <w:rFonts w:ascii="Consolas" w:eastAsia="Times New Roman" w:hAnsi="Consolas" w:cs="Courier New"/>
+          <w:color w:val="596063"/>
+          <w:sz w:val="20"/>
+          <w:szCs w:val="20"/>
+          <w:lang w:eastAsia="fr-FR"/>
+        </w:rPr>
+        <w:t>supression</w:t>
+      </w:r>
+      <w:proofErr w:type="spellEnd"/>
+      <w:r>
+        <w:rPr>
+          <w:rFonts w:ascii="Consolas" w:eastAsia="Times New Roman" w:hAnsi="Consolas" w:cs="Courier New"/>
+          <w:color w:val="596063"/>
+          <w:sz w:val="20"/>
+          <w:szCs w:val="20"/>
+          <w:lang w:eastAsia="fr-FR"/>
+        </w:rPr>
+        <w:t xml:space="preserve"> des anciennes versions devenus </w:t>
+      </w:r>
+      <w:proofErr w:type="spellStart"/>
+      <w:r>
+        <w:rPr>
+          <w:rFonts w:ascii="Consolas" w:eastAsia="Times New Roman" w:hAnsi="Consolas" w:cs="Courier New"/>
+          <w:color w:val="596063"/>
+          <w:sz w:val="20"/>
+          <w:szCs w:val="20"/>
+          <w:lang w:eastAsia="fr-FR"/>
+        </w:rPr>
+        <w:t>useless</w:t>
+      </w:r>
+      <w:proofErr w:type="spellEnd"/>
+      <w:r>
+        <w:rPr>
+          <w:rFonts w:ascii="Consolas" w:eastAsia="Times New Roman" w:hAnsi="Consolas" w:cs="Courier New"/>
+          <w:color w:val="596063"/>
+          <w:sz w:val="20"/>
+          <w:szCs w:val="20"/>
+          <w:lang w:eastAsia="fr-FR"/>
+        </w:rPr>
+        <w:t xml:space="preserve"> et</w:t>
       </w:r>
     </w:p>
     <w:p>
@@ -1261,6 +2088,7 @@
           <w:lang w:eastAsia="fr-FR"/>
         </w:rPr>
       </w:pPr>
+      <w:proofErr w:type="gramStart"/>
       <w:r>
         <w:rPr>
           <w:rFonts w:ascii="Consolas" w:eastAsia="Times New Roman" w:hAnsi="Consolas" w:cs="Courier New"/>
@@ -1269,7 +2097,40 @@
           <w:szCs w:val="20"/>
           <w:lang w:eastAsia="fr-FR"/>
         </w:rPr>
-        <w:t>clean des paramètres innutile en trop dans les commandes des ax12.</w:t>
+        <w:t>clean</w:t>
+      </w:r>
+      <w:proofErr w:type="gramEnd"/>
+      <w:r>
+        <w:rPr>
+          <w:rFonts w:ascii="Consolas" w:eastAsia="Times New Roman" w:hAnsi="Consolas" w:cs="Courier New"/>
+          <w:color w:val="596063"/>
+          <w:sz w:val="20"/>
+          <w:szCs w:val="20"/>
+          <w:lang w:eastAsia="fr-FR"/>
+        </w:rPr>
+        <w:t xml:space="preserve"> des paramètres </w:t>
+      </w:r>
+      <w:proofErr w:type="spellStart"/>
+      <w:r>
+        <w:rPr>
+          <w:rFonts w:ascii="Consolas" w:eastAsia="Times New Roman" w:hAnsi="Consolas" w:cs="Courier New"/>
+          <w:color w:val="596063"/>
+          <w:sz w:val="20"/>
+          <w:szCs w:val="20"/>
+          <w:lang w:eastAsia="fr-FR"/>
+        </w:rPr>
+        <w:t>innutile</w:t>
+      </w:r>
+      <w:proofErr w:type="spellEnd"/>
+      <w:r>
+        <w:rPr>
+          <w:rFonts w:ascii="Consolas" w:eastAsia="Times New Roman" w:hAnsi="Consolas" w:cs="Courier New"/>
+          <w:color w:val="596063"/>
+          <w:sz w:val="20"/>
+          <w:szCs w:val="20"/>
+          <w:lang w:eastAsia="fr-FR"/>
+        </w:rPr>
+        <w:t xml:space="preserve"> en trop dans les commandes des ax12.</w:t>
       </w:r>
     </w:p>
     <w:p/>
@@ -1292,7 +2153,7 @@
           <w:szCs w:val="23"/>
         </w:rPr>
       </w:pPr>
-      <w:hyperlink r:id="rId5" w:tooltip="Première version serialus fonctionnelle + ax12 variadic&#10;&#10;Mise en place de la première version de serialus avec les foncitons de&#10;déplacement, de calage et d'ax12.&#10;Pas de fonctions d'odo ni d'asserv.&#10;Pas d'affichage des prototypes des fonctions&#10;&#10;Par contre fonctions ax12 testées et fonctionnelles avec en bonus (pas&#10;dans la doc de serialus) la possibilité de lire ou d'écrire à n'importe&#10;quelle adresse des ax12.&#10;&#10;Test de l'implémentation de la commande variadique des ax12. Tout est&#10;fonctionnel =&gt; supression des anciennes versions devenus useless et&#10;clean des paramètres innutile en trop dans les commandes des ax12." w:history="1">
+      <w:hyperlink r:id="rId5" w:tooltip="Première version serialus fonctionnelle + ax12 variadic&#10;&#10;Mise en place de la première version de serialus avec les foncitons de&#10;déplacement, de calage et d'ax12.&#10;Pas de fonctions d'odo ni d'asserv.&#10;Pas d'affichage des prototypes des fonctions&#10;&#10;Par contre fonct" w:history="1">
         <w:r>
           <w:rPr>
             <w:rStyle w:val="Lienhypertexte"/>
@@ -1303,259 +2164,9 @@
             <w:sz w:val="23"/>
             <w:szCs w:val="23"/>
           </w:rPr>
-          <w:t>Première version serialus fonctionnelle + ax12 variadic</w:t>
+          <w:t xml:space="preserve">Première version </w:t>
         </w:r>
-      </w:hyperlink>
-      <w:r>
-        <w:rPr>
-          <w:rStyle w:val="apple-converted-space"/>
-          <w:rFonts w:ascii="Helvetica" w:hAnsi="Helvetica" w:cs="Helvetica"/>
-          <w:b/>
-          <w:bCs/>
-          <w:color w:val="333333"/>
-          <w:sz w:val="23"/>
-          <w:szCs w:val="23"/>
-        </w:rPr>
-        <w:t> </w:t>
-      </w:r>
-      <w:r>
-        <w:rPr>
-          <w:rStyle w:val="hidden-text-expander"/>
-          <w:rFonts w:ascii="Helvetica" w:hAnsi="Helvetica" w:cs="Helvetica"/>
-          <w:b/>
-          <w:bCs/>
-          <w:color w:val="333333"/>
-          <w:sz w:val="23"/>
-          <w:szCs w:val="23"/>
-        </w:rPr>
-        <w:t>…</w:t>
-      </w:r>
-    </w:p>
-    <w:p>
-      <w:pPr>
-        <w:pStyle w:val="PrformatHTML"/>
-        <w:shd w:val="clear" w:color="auto" w:fill="F7FBFC"/>
-        <w:spacing w:before="75" w:after="150"/>
-        <w:rPr>
-          <w:rFonts w:ascii="Consolas" w:hAnsi="Consolas"/>
-          <w:color w:val="767676"/>
-        </w:rPr>
-      </w:pPr>
-      <w:r>
-        <w:rPr>
-          <w:rFonts w:ascii="Consolas" w:hAnsi="Consolas"/>
-          <w:color w:val="767676"/>
-        </w:rPr>
-        <w:t>Mise en place de la première version de serialus avec les foncitons de</w:t>
-      </w:r>
-    </w:p>
-    <w:p>
-      <w:pPr>
-        <w:pStyle w:val="PrformatHTML"/>
-        <w:shd w:val="clear" w:color="auto" w:fill="F7FBFC"/>
-        <w:spacing w:before="75" w:after="150"/>
-        <w:rPr>
-          <w:rFonts w:ascii="Consolas" w:hAnsi="Consolas"/>
-          <w:color w:val="767676"/>
-        </w:rPr>
-      </w:pPr>
-      <w:r>
-        <w:rPr>
-          <w:rFonts w:ascii="Consolas" w:hAnsi="Consolas"/>
-          <w:color w:val="767676"/>
-        </w:rPr>
-        <w:t>déplacement, de calage et d'ax12.</w:t>
-      </w:r>
-    </w:p>
-    <w:p>
-      <w:pPr>
-        <w:pStyle w:val="PrformatHTML"/>
-        <w:shd w:val="clear" w:color="auto" w:fill="F7FBFC"/>
-        <w:spacing w:before="75" w:after="150"/>
-        <w:rPr>
-          <w:rFonts w:ascii="Consolas" w:hAnsi="Consolas"/>
-          <w:color w:val="767676"/>
-        </w:rPr>
-      </w:pPr>
-      <w:r>
-        <w:rPr>
-          <w:rFonts w:ascii="Consolas" w:hAnsi="Consolas"/>
-          <w:color w:val="767676"/>
-        </w:rPr>
-        <w:t>Pas de fonctions d'odo ni d'asserv.</w:t>
-      </w:r>
-    </w:p>
-    <w:p>
-      <w:pPr>
-        <w:pStyle w:val="PrformatHTML"/>
-        <w:shd w:val="clear" w:color="auto" w:fill="F7FBFC"/>
-        <w:spacing w:before="75" w:after="150"/>
-        <w:rPr>
-          <w:rFonts w:ascii="Consolas" w:hAnsi="Consolas"/>
-          <w:color w:val="767676"/>
-        </w:rPr>
-      </w:pPr>
-      <w:r>
-        <w:rPr>
-          <w:rFonts w:ascii="Consolas" w:hAnsi="Consolas"/>
-          <w:color w:val="767676"/>
-        </w:rPr>
-        <w:t>Pas d'affichage des prototypes des fonctions</w:t>
-      </w:r>
-    </w:p>
-    <w:p>
-      <w:pPr>
-        <w:pStyle w:val="PrformatHTML"/>
-        <w:shd w:val="clear" w:color="auto" w:fill="F7FBFC"/>
-        <w:spacing w:before="75" w:after="150"/>
-        <w:rPr>
-          <w:rFonts w:ascii="Consolas" w:hAnsi="Consolas"/>
-          <w:color w:val="767676"/>
-        </w:rPr>
-      </w:pPr>
-    </w:p>
-    <w:p>
-      <w:pPr>
-        <w:pStyle w:val="PrformatHTML"/>
-        <w:shd w:val="clear" w:color="auto" w:fill="F7FBFC"/>
-        <w:spacing w:before="75" w:after="150"/>
-        <w:rPr>
-          <w:rFonts w:ascii="Consolas" w:hAnsi="Consolas"/>
-          <w:color w:val="767676"/>
-        </w:rPr>
-      </w:pPr>
-      <w:r>
-        <w:rPr>
-          <w:rFonts w:ascii="Consolas" w:hAnsi="Consolas"/>
-          <w:color w:val="767676"/>
-        </w:rPr>
-        <w:t>Par contre fonctions ax12 testées et fonctionnelles avec en bonus (pas</w:t>
-      </w:r>
-    </w:p>
-    <w:p>
-      <w:pPr>
-        <w:pStyle w:val="PrformatHTML"/>
-        <w:shd w:val="clear" w:color="auto" w:fill="F7FBFC"/>
-        <w:spacing w:before="75" w:after="150"/>
-        <w:rPr>
-          <w:rFonts w:ascii="Consolas" w:hAnsi="Consolas"/>
-          <w:color w:val="767676"/>
-        </w:rPr>
-      </w:pPr>
-      <w:r>
-        <w:rPr>
-          <w:rFonts w:ascii="Consolas" w:hAnsi="Consolas"/>
-          <w:color w:val="767676"/>
-        </w:rPr>
-        <w:t>dans la doc de serialus) la possibilité de lire ou d'écrire à n'importe</w:t>
-      </w:r>
-    </w:p>
-    <w:p>
-      <w:pPr>
-        <w:pStyle w:val="PrformatHTML"/>
-        <w:shd w:val="clear" w:color="auto" w:fill="F7FBFC"/>
-        <w:spacing w:before="75" w:after="150"/>
-        <w:rPr>
-          <w:rFonts w:ascii="Consolas" w:hAnsi="Consolas"/>
-          <w:color w:val="767676"/>
-        </w:rPr>
-      </w:pPr>
-      <w:r>
-        <w:rPr>
-          <w:rFonts w:ascii="Consolas" w:hAnsi="Consolas"/>
-          <w:color w:val="767676"/>
-        </w:rPr>
-        <w:t>quelle adresse des ax12.</w:t>
-      </w:r>
-    </w:p>
-    <w:p>
-      <w:pPr>
-        <w:pStyle w:val="PrformatHTML"/>
-        <w:shd w:val="clear" w:color="auto" w:fill="F7FBFC"/>
-        <w:spacing w:before="75" w:after="150"/>
-        <w:rPr>
-          <w:rFonts w:ascii="Consolas" w:hAnsi="Consolas"/>
-          <w:color w:val="767676"/>
-        </w:rPr>
-      </w:pPr>
-    </w:p>
-    <w:p>
-      <w:pPr>
-        <w:pStyle w:val="PrformatHTML"/>
-        <w:shd w:val="clear" w:color="auto" w:fill="F7FBFC"/>
-        <w:spacing w:before="75" w:after="150"/>
-        <w:rPr>
-          <w:rFonts w:ascii="Consolas" w:hAnsi="Consolas"/>
-          <w:color w:val="767676"/>
-        </w:rPr>
-      </w:pPr>
-      <w:r>
-        <w:rPr>
-          <w:rFonts w:ascii="Consolas" w:hAnsi="Consolas"/>
-          <w:color w:val="767676"/>
-        </w:rPr>
-        <w:t>Test de l'implémentation de la commande variadique des ax12. Tout est</w:t>
-      </w:r>
-    </w:p>
-    <w:p>
-      <w:pPr>
-        <w:pStyle w:val="PrformatHTML"/>
-        <w:shd w:val="clear" w:color="auto" w:fill="F7FBFC"/>
-        <w:spacing w:before="75" w:after="150"/>
-        <w:rPr>
-          <w:rFonts w:ascii="Consolas" w:hAnsi="Consolas"/>
-          <w:color w:val="767676"/>
-        </w:rPr>
-      </w:pPr>
-      <w:r>
-        <w:rPr>
-          <w:rFonts w:ascii="Consolas" w:hAnsi="Consolas"/>
-          <w:color w:val="767676"/>
-        </w:rPr>
-        <w:t>fonctionnel =&gt; supression des anciennes versions devenus useless et</w:t>
-      </w:r>
-    </w:p>
-    <w:p>
-      <w:pPr>
-        <w:pStyle w:val="PrformatHTML"/>
-        <w:shd w:val="clear" w:color="auto" w:fill="F7FBFC"/>
-        <w:spacing w:before="75" w:after="150"/>
-        <w:rPr>
-          <w:rFonts w:ascii="Consolas" w:hAnsi="Consolas"/>
-          <w:color w:val="767676"/>
-        </w:rPr>
-      </w:pPr>
-      <w:r>
-        <w:rPr>
-          <w:rFonts w:ascii="Consolas" w:hAnsi="Consolas"/>
-          <w:color w:val="767676"/>
-        </w:rPr>
-        <w:t>clean des paramètres innutile en trop dans les commandes des ax12.</w:t>
-      </w:r>
-    </w:p>
-    <w:p/>
-    <w:p/>
-    <w:p>
-      <w:r>
-        <w:lastRenderedPageBreak/>
-        <w:t>30/05/16 : 446cdce</w:t>
-      </w:r>
-    </w:p>
-    <w:p>
-      <w:pPr>
-        <w:pStyle w:val="commit-title"/>
-        <w:shd w:val="clear" w:color="auto" w:fill="F7FBFC"/>
-        <w:spacing w:before="0" w:beforeAutospacing="0" w:after="0" w:afterAutospacing="0"/>
-        <w:rPr>
-          <w:rFonts w:ascii="Helvetica" w:hAnsi="Helvetica" w:cs="Helvetica"/>
-          <w:b/>
-          <w:bCs/>
-          <w:color w:val="333333"/>
-          <w:sz w:val="23"/>
-          <w:szCs w:val="23"/>
-        </w:rPr>
-      </w:pPr>
-      <w:hyperlink r:id="rId6" w:tooltip="suite serialus&#10;&#10;correction du bug de la confirmation (probleme de priorité identique&#10;entre interruptions)&#10;Rajout de cas pour le ctrl-c (exemple abort fonction déplacement, ou&#10;confirmation)&#10;rajout de certaines fonctions ax12&#10;-&gt; pas encore terminé" w:history="1">
+        <w:proofErr w:type="spellStart"/>
         <w:r>
           <w:rPr>
             <w:rStyle w:val="Lienhypertexte"/>
@@ -1566,164 +2177,9 @@
             <w:sz w:val="23"/>
             <w:szCs w:val="23"/>
           </w:rPr>
-          <w:t>suite serialus</w:t>
+          <w:t>serialus</w:t>
         </w:r>
-      </w:hyperlink>
-      <w:r>
-        <w:rPr>
-          <w:rStyle w:val="apple-converted-space"/>
-          <w:rFonts w:ascii="Helvetica" w:hAnsi="Helvetica" w:cs="Helvetica"/>
-          <w:b/>
-          <w:bCs/>
-          <w:color w:val="333333"/>
-          <w:sz w:val="23"/>
-          <w:szCs w:val="23"/>
-        </w:rPr>
-        <w:t> </w:t>
-      </w:r>
-      <w:r>
-        <w:rPr>
-          <w:rStyle w:val="hidden-text-expander"/>
-          <w:rFonts w:ascii="Helvetica" w:hAnsi="Helvetica" w:cs="Helvetica"/>
-          <w:b/>
-          <w:bCs/>
-          <w:color w:val="333333"/>
-          <w:sz w:val="23"/>
-          <w:szCs w:val="23"/>
-        </w:rPr>
-        <w:t>…</w:t>
-      </w:r>
-    </w:p>
-    <w:p>
-      <w:pPr>
-        <w:pStyle w:val="PrformatHTML"/>
-        <w:shd w:val="clear" w:color="auto" w:fill="F7FBFC"/>
-        <w:spacing w:before="75" w:after="150"/>
-        <w:rPr>
-          <w:rFonts w:ascii="Consolas" w:hAnsi="Consolas"/>
-          <w:color w:val="767676"/>
-        </w:rPr>
-      </w:pPr>
-      <w:r>
-        <w:rPr>
-          <w:rFonts w:ascii="Consolas" w:hAnsi="Consolas"/>
-          <w:color w:val="767676"/>
-        </w:rPr>
-        <w:t>correction du bug de la confirmation (probleme de priorité identique</w:t>
-      </w:r>
-    </w:p>
-    <w:p>
-      <w:pPr>
-        <w:pStyle w:val="PrformatHTML"/>
-        <w:shd w:val="clear" w:color="auto" w:fill="F7FBFC"/>
-        <w:spacing w:before="75" w:after="150"/>
-        <w:rPr>
-          <w:rFonts w:ascii="Consolas" w:hAnsi="Consolas"/>
-          <w:color w:val="767676"/>
-        </w:rPr>
-      </w:pPr>
-      <w:r>
-        <w:rPr>
-          <w:rFonts w:ascii="Consolas" w:hAnsi="Consolas"/>
-          <w:color w:val="767676"/>
-        </w:rPr>
-        <w:t>entre interruptions)</w:t>
-      </w:r>
-    </w:p>
-    <w:p>
-      <w:pPr>
-        <w:pStyle w:val="PrformatHTML"/>
-        <w:shd w:val="clear" w:color="auto" w:fill="F7FBFC"/>
-        <w:spacing w:before="75" w:after="150"/>
-        <w:rPr>
-          <w:rFonts w:ascii="Consolas" w:hAnsi="Consolas"/>
-          <w:color w:val="767676"/>
-        </w:rPr>
-      </w:pPr>
-      <w:r>
-        <w:rPr>
-          <w:rFonts w:ascii="Consolas" w:hAnsi="Consolas"/>
-          <w:color w:val="767676"/>
-        </w:rPr>
-        <w:t>Rajout de cas pour le ctrl-c (exemple abort fonction déplacement, ou</w:t>
-      </w:r>
-    </w:p>
-    <w:p>
-      <w:pPr>
-        <w:pStyle w:val="PrformatHTML"/>
-        <w:shd w:val="clear" w:color="auto" w:fill="F7FBFC"/>
-        <w:spacing w:before="75" w:after="150"/>
-        <w:rPr>
-          <w:rFonts w:ascii="Consolas" w:hAnsi="Consolas"/>
-          <w:color w:val="767676"/>
-        </w:rPr>
-      </w:pPr>
-      <w:r>
-        <w:rPr>
-          <w:rFonts w:ascii="Consolas" w:hAnsi="Consolas"/>
-          <w:color w:val="767676"/>
-        </w:rPr>
-        <w:t>confirmation)</w:t>
-      </w:r>
-    </w:p>
-    <w:p>
-      <w:pPr>
-        <w:pStyle w:val="PrformatHTML"/>
-        <w:shd w:val="clear" w:color="auto" w:fill="F7FBFC"/>
-        <w:spacing w:before="75" w:after="150"/>
-        <w:rPr>
-          <w:rFonts w:ascii="Consolas" w:hAnsi="Consolas"/>
-          <w:color w:val="767676"/>
-        </w:rPr>
-      </w:pPr>
-      <w:r>
-        <w:rPr>
-          <w:rFonts w:ascii="Consolas" w:hAnsi="Consolas"/>
-          <w:color w:val="767676"/>
-        </w:rPr>
-        <w:t>rajout de certaines fonctions ax12</w:t>
-      </w:r>
-    </w:p>
-    <w:p>
-      <w:pPr>
-        <w:pStyle w:val="PrformatHTML"/>
-        <w:shd w:val="clear" w:color="auto" w:fill="F7FBFC"/>
-        <w:spacing w:before="75" w:after="150"/>
-        <w:rPr>
-          <w:rFonts w:ascii="Consolas" w:hAnsi="Consolas"/>
-          <w:color w:val="767676"/>
-        </w:rPr>
-      </w:pPr>
-      <w:r>
-        <w:rPr>
-          <w:rFonts w:ascii="Consolas" w:hAnsi="Consolas"/>
-          <w:color w:val="767676"/>
-        </w:rPr>
-        <w:t>-&gt; pas encore terminé</w:t>
-      </w:r>
-    </w:p>
-    <w:p/>
-    <w:p/>
-    <w:p>
-      <w:r>
-        <w:t>29/05/16 :  f4092g6</w:t>
-      </w:r>
-    </w:p>
-    <w:p>
-      <w:pPr>
-        <w:pStyle w:val="commit-title"/>
-        <w:shd w:val="clear" w:color="auto" w:fill="FFFFFF"/>
-        <w:spacing w:before="0" w:beforeAutospacing="0" w:after="0" w:afterAutospacing="0"/>
-        <w:rPr>
-          <w:rFonts w:ascii="Helvetica" w:hAnsi="Helvetica" w:cs="Helvetica"/>
-          <w:b/>
-          <w:bCs/>
-          <w:color w:val="333333"/>
-          <w:sz w:val="23"/>
-          <w:szCs w:val="23"/>
-        </w:rPr>
-      </w:pPr>
-      <w:hyperlink r:id="rId7" w:tooltip="debut d'un gros travail sur la mise en place de serialus&#10;&#10;encore des bug sur le ctrl-c, sur la confirmation et d'autres trucs pas&#10;implémentés" w:history="1">
+        <w:proofErr w:type="spellEnd"/>
         <w:r>
           <w:rPr>
             <w:rStyle w:val="Lienhypertexte"/>
@@ -1734,8 +2190,22 @@
             <w:sz w:val="23"/>
             <w:szCs w:val="23"/>
           </w:rPr>
-          <w:t>debut d'un gros travail sur la mise en place de serialus</w:t>
+          <w:t xml:space="preserve"> fonctionnelle + ax12 </w:t>
         </w:r>
+        <w:proofErr w:type="spellStart"/>
+        <w:r>
+          <w:rPr>
+            <w:rStyle w:val="Lienhypertexte"/>
+            <w:rFonts w:ascii="Helvetica" w:hAnsi="Helvetica" w:cs="Helvetica"/>
+            <w:b/>
+            <w:bCs/>
+            <w:color w:val="4E575B"/>
+            <w:sz w:val="23"/>
+            <w:szCs w:val="23"/>
+          </w:rPr>
+          <w:t>variadic</w:t>
+        </w:r>
+        <w:proofErr w:type="spellEnd"/>
       </w:hyperlink>
       <w:r>
         <w:rPr>
@@ -1765,19 +2235,755 @@
     <w:p>
       <w:pPr>
         <w:pStyle w:val="PrformatHTML"/>
+        <w:shd w:val="clear" w:color="auto" w:fill="F7FBFC"/>
+        <w:spacing w:before="75" w:after="150"/>
+        <w:rPr>
+          <w:rFonts w:ascii="Consolas" w:hAnsi="Consolas"/>
+          <w:color w:val="767676"/>
+        </w:rPr>
+      </w:pPr>
+      <w:r>
+        <w:rPr>
+          <w:rFonts w:ascii="Consolas" w:hAnsi="Consolas"/>
+          <w:color w:val="767676"/>
+        </w:rPr>
+        <w:t xml:space="preserve">Mise en place de la première version de </w:t>
+      </w:r>
+      <w:proofErr w:type="spellStart"/>
+      <w:r>
+        <w:rPr>
+          <w:rFonts w:ascii="Consolas" w:hAnsi="Consolas"/>
+          <w:color w:val="767676"/>
+        </w:rPr>
+        <w:t>serialus</w:t>
+      </w:r>
+      <w:proofErr w:type="spellEnd"/>
+      <w:r>
+        <w:rPr>
+          <w:rFonts w:ascii="Consolas" w:hAnsi="Consolas"/>
+          <w:color w:val="767676"/>
+        </w:rPr>
+        <w:t xml:space="preserve"> avec les </w:t>
+      </w:r>
+      <w:proofErr w:type="spellStart"/>
+      <w:r>
+        <w:rPr>
+          <w:rFonts w:ascii="Consolas" w:hAnsi="Consolas"/>
+          <w:color w:val="767676"/>
+        </w:rPr>
+        <w:t>foncitons</w:t>
+      </w:r>
+      <w:proofErr w:type="spellEnd"/>
+      <w:r>
+        <w:rPr>
+          <w:rFonts w:ascii="Consolas" w:hAnsi="Consolas"/>
+          <w:color w:val="767676"/>
+        </w:rPr>
+        <w:t xml:space="preserve"> de</w:t>
+      </w:r>
+    </w:p>
+    <w:p>
+      <w:pPr>
+        <w:pStyle w:val="PrformatHTML"/>
+        <w:shd w:val="clear" w:color="auto" w:fill="F7FBFC"/>
+        <w:spacing w:before="75" w:after="150"/>
+        <w:rPr>
+          <w:rFonts w:ascii="Consolas" w:hAnsi="Consolas"/>
+          <w:color w:val="767676"/>
+        </w:rPr>
+      </w:pPr>
+      <w:proofErr w:type="gramStart"/>
+      <w:r>
+        <w:rPr>
+          <w:rFonts w:ascii="Consolas" w:hAnsi="Consolas"/>
+          <w:color w:val="767676"/>
+        </w:rPr>
+        <w:t>déplacement</w:t>
+      </w:r>
+      <w:proofErr w:type="gramEnd"/>
+      <w:r>
+        <w:rPr>
+          <w:rFonts w:ascii="Consolas" w:hAnsi="Consolas"/>
+          <w:color w:val="767676"/>
+        </w:rPr>
+        <w:t>, de calage et d'ax12.</w:t>
+      </w:r>
+    </w:p>
+    <w:p>
+      <w:pPr>
+        <w:pStyle w:val="PrformatHTML"/>
+        <w:shd w:val="clear" w:color="auto" w:fill="F7FBFC"/>
+        <w:spacing w:before="75" w:after="150"/>
+        <w:rPr>
+          <w:rFonts w:ascii="Consolas" w:hAnsi="Consolas"/>
+          <w:color w:val="767676"/>
+        </w:rPr>
+      </w:pPr>
+      <w:r>
+        <w:rPr>
+          <w:rFonts w:ascii="Consolas" w:hAnsi="Consolas"/>
+          <w:color w:val="767676"/>
+        </w:rPr>
+        <w:t>Pas de fonctions d'</w:t>
+      </w:r>
+      <w:proofErr w:type="spellStart"/>
+      <w:r>
+        <w:rPr>
+          <w:rFonts w:ascii="Consolas" w:hAnsi="Consolas"/>
+          <w:color w:val="767676"/>
+        </w:rPr>
+        <w:t>odo</w:t>
+      </w:r>
+      <w:proofErr w:type="spellEnd"/>
+      <w:r>
+        <w:rPr>
+          <w:rFonts w:ascii="Consolas" w:hAnsi="Consolas"/>
+          <w:color w:val="767676"/>
+        </w:rPr>
+        <w:t xml:space="preserve"> ni d'</w:t>
+      </w:r>
+      <w:proofErr w:type="spellStart"/>
+      <w:r>
+        <w:rPr>
+          <w:rFonts w:ascii="Consolas" w:hAnsi="Consolas"/>
+          <w:color w:val="767676"/>
+        </w:rPr>
+        <w:t>asserv</w:t>
+      </w:r>
+      <w:proofErr w:type="spellEnd"/>
+      <w:r>
+        <w:rPr>
+          <w:rFonts w:ascii="Consolas" w:hAnsi="Consolas"/>
+          <w:color w:val="767676"/>
+        </w:rPr>
+        <w:t>.</w:t>
+      </w:r>
+    </w:p>
+    <w:p>
+      <w:pPr>
+        <w:pStyle w:val="PrformatHTML"/>
+        <w:shd w:val="clear" w:color="auto" w:fill="F7FBFC"/>
+        <w:spacing w:before="75" w:after="150"/>
+        <w:rPr>
+          <w:rFonts w:ascii="Consolas" w:hAnsi="Consolas"/>
+          <w:color w:val="767676"/>
+        </w:rPr>
+      </w:pPr>
+      <w:r>
+        <w:rPr>
+          <w:rFonts w:ascii="Consolas" w:hAnsi="Consolas"/>
+          <w:color w:val="767676"/>
+        </w:rPr>
+        <w:t>Pas d'affichage des prototypes des fonctions</w:t>
+      </w:r>
+    </w:p>
+    <w:p>
+      <w:pPr>
+        <w:pStyle w:val="PrformatHTML"/>
+        <w:shd w:val="clear" w:color="auto" w:fill="F7FBFC"/>
+        <w:spacing w:before="75" w:after="150"/>
+        <w:rPr>
+          <w:rFonts w:ascii="Consolas" w:hAnsi="Consolas"/>
+          <w:color w:val="767676"/>
+        </w:rPr>
+      </w:pPr>
+    </w:p>
+    <w:p>
+      <w:pPr>
+        <w:pStyle w:val="PrformatHTML"/>
+        <w:shd w:val="clear" w:color="auto" w:fill="F7FBFC"/>
+        <w:spacing w:before="75" w:after="150"/>
+        <w:rPr>
+          <w:rFonts w:ascii="Consolas" w:hAnsi="Consolas"/>
+          <w:color w:val="767676"/>
+        </w:rPr>
+      </w:pPr>
+      <w:r>
+        <w:rPr>
+          <w:rFonts w:ascii="Consolas" w:hAnsi="Consolas"/>
+          <w:color w:val="767676"/>
+        </w:rPr>
+        <w:t>Par contre fonctions ax12 testées et fonctionnelles avec en bonus (pas</w:t>
+      </w:r>
+    </w:p>
+    <w:p>
+      <w:pPr>
+        <w:pStyle w:val="PrformatHTML"/>
+        <w:shd w:val="clear" w:color="auto" w:fill="F7FBFC"/>
+        <w:spacing w:before="75" w:after="150"/>
+        <w:rPr>
+          <w:rFonts w:ascii="Consolas" w:hAnsi="Consolas"/>
+          <w:color w:val="767676"/>
+        </w:rPr>
+      </w:pPr>
+      <w:proofErr w:type="gramStart"/>
+      <w:r>
+        <w:rPr>
+          <w:rFonts w:ascii="Consolas" w:hAnsi="Consolas"/>
+          <w:color w:val="767676"/>
+        </w:rPr>
+        <w:t>dans</w:t>
+      </w:r>
+      <w:proofErr w:type="gramEnd"/>
+      <w:r>
+        <w:rPr>
+          <w:rFonts w:ascii="Consolas" w:hAnsi="Consolas"/>
+          <w:color w:val="767676"/>
+        </w:rPr>
+        <w:t xml:space="preserve"> la doc de </w:t>
+      </w:r>
+      <w:proofErr w:type="spellStart"/>
+      <w:r>
+        <w:rPr>
+          <w:rFonts w:ascii="Consolas" w:hAnsi="Consolas"/>
+          <w:color w:val="767676"/>
+        </w:rPr>
+        <w:t>serialus</w:t>
+      </w:r>
+      <w:proofErr w:type="spellEnd"/>
+      <w:r>
+        <w:rPr>
+          <w:rFonts w:ascii="Consolas" w:hAnsi="Consolas"/>
+          <w:color w:val="767676"/>
+        </w:rPr>
+        <w:t>) la possibilité de lire ou d'écrire à n'importe</w:t>
+      </w:r>
+    </w:p>
+    <w:p>
+      <w:pPr>
+        <w:pStyle w:val="PrformatHTML"/>
+        <w:shd w:val="clear" w:color="auto" w:fill="F7FBFC"/>
+        <w:spacing w:before="75" w:after="150"/>
+        <w:rPr>
+          <w:rFonts w:ascii="Consolas" w:hAnsi="Consolas"/>
+          <w:color w:val="767676"/>
+        </w:rPr>
+      </w:pPr>
+      <w:proofErr w:type="gramStart"/>
+      <w:r>
+        <w:rPr>
+          <w:rFonts w:ascii="Consolas" w:hAnsi="Consolas"/>
+          <w:color w:val="767676"/>
+        </w:rPr>
+        <w:t>quelle</w:t>
+      </w:r>
+      <w:proofErr w:type="gramEnd"/>
+      <w:r>
+        <w:rPr>
+          <w:rFonts w:ascii="Consolas" w:hAnsi="Consolas"/>
+          <w:color w:val="767676"/>
+        </w:rPr>
+        <w:t xml:space="preserve"> adresse des ax12.</w:t>
+      </w:r>
+    </w:p>
+    <w:p>
+      <w:pPr>
+        <w:pStyle w:val="PrformatHTML"/>
+        <w:shd w:val="clear" w:color="auto" w:fill="F7FBFC"/>
+        <w:spacing w:before="75" w:after="150"/>
+        <w:rPr>
+          <w:rFonts w:ascii="Consolas" w:hAnsi="Consolas"/>
+          <w:color w:val="767676"/>
+        </w:rPr>
+      </w:pPr>
+    </w:p>
+    <w:p>
+      <w:pPr>
+        <w:pStyle w:val="PrformatHTML"/>
+        <w:shd w:val="clear" w:color="auto" w:fill="F7FBFC"/>
+        <w:spacing w:before="75" w:after="150"/>
+        <w:rPr>
+          <w:rFonts w:ascii="Consolas" w:hAnsi="Consolas"/>
+          <w:color w:val="767676"/>
+        </w:rPr>
+      </w:pPr>
+      <w:r>
+        <w:rPr>
+          <w:rFonts w:ascii="Consolas" w:hAnsi="Consolas"/>
+          <w:color w:val="767676"/>
+        </w:rPr>
+        <w:t xml:space="preserve">Test de l'implémentation de la commande </w:t>
+      </w:r>
+      <w:proofErr w:type="spellStart"/>
+      <w:r>
+        <w:rPr>
+          <w:rFonts w:ascii="Consolas" w:hAnsi="Consolas"/>
+          <w:color w:val="767676"/>
+        </w:rPr>
+        <w:t>variadique</w:t>
+      </w:r>
+      <w:proofErr w:type="spellEnd"/>
+      <w:r>
+        <w:rPr>
+          <w:rFonts w:ascii="Consolas" w:hAnsi="Consolas"/>
+          <w:color w:val="767676"/>
+        </w:rPr>
+        <w:t xml:space="preserve"> des ax12. Tout est</w:t>
+      </w:r>
+    </w:p>
+    <w:p>
+      <w:pPr>
+        <w:pStyle w:val="PrformatHTML"/>
+        <w:shd w:val="clear" w:color="auto" w:fill="F7FBFC"/>
+        <w:spacing w:before="75" w:after="150"/>
+        <w:rPr>
+          <w:rFonts w:ascii="Consolas" w:hAnsi="Consolas"/>
+          <w:color w:val="767676"/>
+        </w:rPr>
+      </w:pPr>
+      <w:proofErr w:type="gramStart"/>
+      <w:r>
+        <w:rPr>
+          <w:rFonts w:ascii="Consolas" w:hAnsi="Consolas"/>
+          <w:color w:val="767676"/>
+        </w:rPr>
+        <w:t>fonctionnel</w:t>
+      </w:r>
+      <w:proofErr w:type="gramEnd"/>
+      <w:r>
+        <w:rPr>
+          <w:rFonts w:ascii="Consolas" w:hAnsi="Consolas"/>
+          <w:color w:val="767676"/>
+        </w:rPr>
+        <w:t xml:space="preserve"> =&gt; </w:t>
+      </w:r>
+      <w:proofErr w:type="spellStart"/>
+      <w:r>
+        <w:rPr>
+          <w:rFonts w:ascii="Consolas" w:hAnsi="Consolas"/>
+          <w:color w:val="767676"/>
+        </w:rPr>
+        <w:t>supression</w:t>
+      </w:r>
+      <w:proofErr w:type="spellEnd"/>
+      <w:r>
+        <w:rPr>
+          <w:rFonts w:ascii="Consolas" w:hAnsi="Consolas"/>
+          <w:color w:val="767676"/>
+        </w:rPr>
+        <w:t xml:space="preserve"> des anciennes versions devenus </w:t>
+      </w:r>
+      <w:proofErr w:type="spellStart"/>
+      <w:r>
+        <w:rPr>
+          <w:rFonts w:ascii="Consolas" w:hAnsi="Consolas"/>
+          <w:color w:val="767676"/>
+        </w:rPr>
+        <w:t>useless</w:t>
+      </w:r>
+      <w:proofErr w:type="spellEnd"/>
+      <w:r>
+        <w:rPr>
+          <w:rFonts w:ascii="Consolas" w:hAnsi="Consolas"/>
+          <w:color w:val="767676"/>
+        </w:rPr>
+        <w:t xml:space="preserve"> et</w:t>
+      </w:r>
+    </w:p>
+    <w:p>
+      <w:pPr>
+        <w:pStyle w:val="PrformatHTML"/>
+        <w:shd w:val="clear" w:color="auto" w:fill="F7FBFC"/>
+        <w:spacing w:before="75" w:after="150"/>
+        <w:rPr>
+          <w:rFonts w:ascii="Consolas" w:hAnsi="Consolas"/>
+          <w:color w:val="767676"/>
+        </w:rPr>
+      </w:pPr>
+      <w:proofErr w:type="gramStart"/>
+      <w:r>
+        <w:rPr>
+          <w:rFonts w:ascii="Consolas" w:hAnsi="Consolas"/>
+          <w:color w:val="767676"/>
+        </w:rPr>
+        <w:t>clean</w:t>
+      </w:r>
+      <w:proofErr w:type="gramEnd"/>
+      <w:r>
+        <w:rPr>
+          <w:rFonts w:ascii="Consolas" w:hAnsi="Consolas"/>
+          <w:color w:val="767676"/>
+        </w:rPr>
+        <w:t xml:space="preserve"> des paramètres </w:t>
+      </w:r>
+      <w:proofErr w:type="spellStart"/>
+      <w:r>
+        <w:rPr>
+          <w:rFonts w:ascii="Consolas" w:hAnsi="Consolas"/>
+          <w:color w:val="767676"/>
+        </w:rPr>
+        <w:t>innutile</w:t>
+      </w:r>
+      <w:proofErr w:type="spellEnd"/>
+      <w:r>
+        <w:rPr>
+          <w:rFonts w:ascii="Consolas" w:hAnsi="Consolas"/>
+          <w:color w:val="767676"/>
+        </w:rPr>
+        <w:t xml:space="preserve"> en trop dans les commandes des ax12.</w:t>
+      </w:r>
+    </w:p>
+    <w:p/>
+    <w:p/>
+    <w:p>
+      <w:r>
+        <w:t>30/05/16 : 446cdce</w:t>
+      </w:r>
+    </w:p>
+    <w:p>
+      <w:pPr>
+        <w:pStyle w:val="commit-title"/>
+        <w:shd w:val="clear" w:color="auto" w:fill="F7FBFC"/>
+        <w:spacing w:before="0" w:beforeAutospacing="0" w:after="0" w:afterAutospacing="0"/>
+        <w:rPr>
+          <w:rFonts w:ascii="Helvetica" w:hAnsi="Helvetica" w:cs="Helvetica"/>
+          <w:b/>
+          <w:bCs/>
+          <w:color w:val="333333"/>
+          <w:sz w:val="23"/>
+          <w:szCs w:val="23"/>
+        </w:rPr>
+      </w:pPr>
+      <w:hyperlink r:id="rId6" w:tooltip="suite serialus&#10;&#10;correction du bug de la confirmation (probleme de priorité identique&#10;entre interruptions)&#10;Rajout de cas pour le ctrl-c (exemple abort fonction déplacement, ou&#10;confirmation)&#10;rajout de certaines fonctions ax12&#10;-&gt; pas encore terminé" w:history="1">
+        <w:proofErr w:type="gramStart"/>
+        <w:r>
+          <w:rPr>
+            <w:rStyle w:val="Lienhypertexte"/>
+            <w:rFonts w:ascii="Helvetica" w:hAnsi="Helvetica" w:cs="Helvetica"/>
+            <w:b/>
+            <w:bCs/>
+            <w:color w:val="4E575B"/>
+            <w:sz w:val="23"/>
+            <w:szCs w:val="23"/>
+          </w:rPr>
+          <w:t>suite</w:t>
+        </w:r>
+        <w:proofErr w:type="gramEnd"/>
+        <w:r>
+          <w:rPr>
+            <w:rStyle w:val="Lienhypertexte"/>
+            <w:rFonts w:ascii="Helvetica" w:hAnsi="Helvetica" w:cs="Helvetica"/>
+            <w:b/>
+            <w:bCs/>
+            <w:color w:val="4E575B"/>
+            <w:sz w:val="23"/>
+            <w:szCs w:val="23"/>
+          </w:rPr>
+          <w:t xml:space="preserve"> </w:t>
+        </w:r>
+        <w:proofErr w:type="spellStart"/>
+        <w:r>
+          <w:rPr>
+            <w:rStyle w:val="Lienhypertexte"/>
+            <w:rFonts w:ascii="Helvetica" w:hAnsi="Helvetica" w:cs="Helvetica"/>
+            <w:b/>
+            <w:bCs/>
+            <w:color w:val="4E575B"/>
+            <w:sz w:val="23"/>
+            <w:szCs w:val="23"/>
+          </w:rPr>
+          <w:t>serialus</w:t>
+        </w:r>
+        <w:proofErr w:type="spellEnd"/>
+      </w:hyperlink>
+      <w:r>
+        <w:rPr>
+          <w:rStyle w:val="apple-converted-space"/>
+          <w:rFonts w:ascii="Helvetica" w:hAnsi="Helvetica" w:cs="Helvetica"/>
+          <w:b/>
+          <w:bCs/>
+          <w:color w:val="333333"/>
+          <w:sz w:val="23"/>
+          <w:szCs w:val="23"/>
+        </w:rPr>
+        <w:t> </w:t>
+      </w:r>
+      <w:r>
+        <w:rPr>
+          <w:rStyle w:val="hidden-text-expander"/>
+          <w:rFonts w:ascii="Helvetica" w:hAnsi="Helvetica" w:cs="Helvetica"/>
+          <w:b/>
+          <w:bCs/>
+          <w:color w:val="333333"/>
+          <w:sz w:val="23"/>
+          <w:szCs w:val="23"/>
+        </w:rPr>
+        <w:t>…</w:t>
+      </w:r>
+    </w:p>
+    <w:p>
+      <w:pPr>
+        <w:pStyle w:val="PrformatHTML"/>
+        <w:shd w:val="clear" w:color="auto" w:fill="F7FBFC"/>
+        <w:spacing w:before="75" w:after="150"/>
+        <w:rPr>
+          <w:rFonts w:ascii="Consolas" w:hAnsi="Consolas"/>
+          <w:color w:val="767676"/>
+        </w:rPr>
+      </w:pPr>
+      <w:proofErr w:type="gramStart"/>
+      <w:r>
+        <w:rPr>
+          <w:rFonts w:ascii="Consolas" w:hAnsi="Consolas"/>
+          <w:color w:val="767676"/>
+        </w:rPr>
+        <w:t>correction</w:t>
+      </w:r>
+      <w:proofErr w:type="gramEnd"/>
+      <w:r>
+        <w:rPr>
+          <w:rFonts w:ascii="Consolas" w:hAnsi="Consolas"/>
+          <w:color w:val="767676"/>
+        </w:rPr>
+        <w:t xml:space="preserve"> du bug de la confirmation (</w:t>
+      </w:r>
+      <w:proofErr w:type="spellStart"/>
+      <w:r>
+        <w:rPr>
+          <w:rFonts w:ascii="Consolas" w:hAnsi="Consolas"/>
+          <w:color w:val="767676"/>
+        </w:rPr>
+        <w:t>probleme</w:t>
+      </w:r>
+      <w:proofErr w:type="spellEnd"/>
+      <w:r>
+        <w:rPr>
+          <w:rFonts w:ascii="Consolas" w:hAnsi="Consolas"/>
+          <w:color w:val="767676"/>
+        </w:rPr>
+        <w:t xml:space="preserve"> de priorité identique</w:t>
+      </w:r>
+    </w:p>
+    <w:p>
+      <w:pPr>
+        <w:pStyle w:val="PrformatHTML"/>
+        <w:shd w:val="clear" w:color="auto" w:fill="F7FBFC"/>
+        <w:spacing w:before="75" w:after="150"/>
+        <w:rPr>
+          <w:rFonts w:ascii="Consolas" w:hAnsi="Consolas"/>
+          <w:color w:val="767676"/>
+        </w:rPr>
+      </w:pPr>
+      <w:proofErr w:type="gramStart"/>
+      <w:r>
+        <w:rPr>
+          <w:rFonts w:ascii="Consolas" w:hAnsi="Consolas"/>
+          <w:color w:val="767676"/>
+        </w:rPr>
+        <w:t>entre</w:t>
+      </w:r>
+      <w:proofErr w:type="gramEnd"/>
+      <w:r>
+        <w:rPr>
+          <w:rFonts w:ascii="Consolas" w:hAnsi="Consolas"/>
+          <w:color w:val="767676"/>
+        </w:rPr>
+        <w:t xml:space="preserve"> interruptions)</w:t>
+      </w:r>
+    </w:p>
+    <w:p>
+      <w:pPr>
+        <w:pStyle w:val="PrformatHTML"/>
+        <w:shd w:val="clear" w:color="auto" w:fill="F7FBFC"/>
+        <w:spacing w:before="75" w:after="150"/>
+        <w:rPr>
+          <w:rFonts w:ascii="Consolas" w:hAnsi="Consolas"/>
+          <w:color w:val="767676"/>
+        </w:rPr>
+      </w:pPr>
+      <w:r>
+        <w:rPr>
+          <w:rFonts w:ascii="Consolas" w:hAnsi="Consolas"/>
+          <w:color w:val="767676"/>
+        </w:rPr>
+        <w:t xml:space="preserve">Rajout de cas pour le ctrl-c (exemple </w:t>
+      </w:r>
+      <w:proofErr w:type="spellStart"/>
+      <w:r>
+        <w:rPr>
+          <w:rFonts w:ascii="Consolas" w:hAnsi="Consolas"/>
+          <w:color w:val="767676"/>
+        </w:rPr>
+        <w:t>abort</w:t>
+      </w:r>
+      <w:proofErr w:type="spellEnd"/>
+      <w:r>
+        <w:rPr>
+          <w:rFonts w:ascii="Consolas" w:hAnsi="Consolas"/>
+          <w:color w:val="767676"/>
+        </w:rPr>
+        <w:t xml:space="preserve"> fonction déplacement, </w:t>
+      </w:r>
+      <w:proofErr w:type="gramStart"/>
+      <w:r>
+        <w:rPr>
+          <w:rFonts w:ascii="Consolas" w:hAnsi="Consolas"/>
+          <w:color w:val="767676"/>
+        </w:rPr>
+        <w:t>ou</w:t>
+      </w:r>
+      <w:proofErr w:type="gramEnd"/>
+    </w:p>
+    <w:p>
+      <w:pPr>
+        <w:pStyle w:val="PrformatHTML"/>
+        <w:shd w:val="clear" w:color="auto" w:fill="F7FBFC"/>
+        <w:spacing w:before="75" w:after="150"/>
+        <w:rPr>
+          <w:rFonts w:ascii="Consolas" w:hAnsi="Consolas"/>
+          <w:color w:val="767676"/>
+        </w:rPr>
+      </w:pPr>
+      <w:proofErr w:type="gramStart"/>
+      <w:r>
+        <w:rPr>
+          <w:rFonts w:ascii="Consolas" w:hAnsi="Consolas"/>
+          <w:color w:val="767676"/>
+        </w:rPr>
+        <w:t>confirmation</w:t>
+      </w:r>
+      <w:proofErr w:type="gramEnd"/>
+      <w:r>
+        <w:rPr>
+          <w:rFonts w:ascii="Consolas" w:hAnsi="Consolas"/>
+          <w:color w:val="767676"/>
+        </w:rPr>
+        <w:t>)</w:t>
+      </w:r>
+    </w:p>
+    <w:p>
+      <w:pPr>
+        <w:pStyle w:val="PrformatHTML"/>
+        <w:shd w:val="clear" w:color="auto" w:fill="F7FBFC"/>
+        <w:spacing w:before="75" w:after="150"/>
+        <w:rPr>
+          <w:rFonts w:ascii="Consolas" w:hAnsi="Consolas"/>
+          <w:color w:val="767676"/>
+        </w:rPr>
+      </w:pPr>
+      <w:proofErr w:type="gramStart"/>
+      <w:r>
+        <w:rPr>
+          <w:rFonts w:ascii="Consolas" w:hAnsi="Consolas"/>
+          <w:color w:val="767676"/>
+        </w:rPr>
+        <w:t>rajout</w:t>
+      </w:r>
+      <w:proofErr w:type="gramEnd"/>
+      <w:r>
+        <w:rPr>
+          <w:rFonts w:ascii="Consolas" w:hAnsi="Consolas"/>
+          <w:color w:val="767676"/>
+        </w:rPr>
+        <w:t xml:space="preserve"> de certaines fonctions ax12</w:t>
+      </w:r>
+    </w:p>
+    <w:p>
+      <w:pPr>
+        <w:pStyle w:val="PrformatHTML"/>
+        <w:shd w:val="clear" w:color="auto" w:fill="F7FBFC"/>
+        <w:spacing w:before="75" w:after="150"/>
+        <w:rPr>
+          <w:rFonts w:ascii="Consolas" w:hAnsi="Consolas"/>
+          <w:color w:val="767676"/>
+        </w:rPr>
+      </w:pPr>
+      <w:r>
+        <w:rPr>
+          <w:rFonts w:ascii="Consolas" w:hAnsi="Consolas"/>
+          <w:color w:val="767676"/>
+        </w:rPr>
+        <w:t>-&gt; pas encore terminé</w:t>
+      </w:r>
+    </w:p>
+    <w:p/>
+    <w:p/>
+    <w:p>
+      <w:r>
+        <w:t>29/05/16 :  f4092g6</w:t>
+      </w:r>
+    </w:p>
+    <w:p>
+      <w:pPr>
+        <w:pStyle w:val="commit-title"/>
         <w:shd w:val="clear" w:color="auto" w:fill="FFFFFF"/>
-        <w:spacing w:before="75" w:after="150"/>
-        <w:rPr>
-          <w:rFonts w:ascii="Consolas" w:hAnsi="Consolas"/>
-          <w:color w:val="767676"/>
-        </w:rPr>
-      </w:pPr>
-      <w:r>
-        <w:rPr>
-          <w:rFonts w:ascii="Consolas" w:hAnsi="Consolas"/>
-          <w:color w:val="767676"/>
-        </w:rPr>
-        <w:t>encore des bug sur le ctrl-c, sur la confirmation et d'autres trucs pas</w:t>
+        <w:spacing w:before="0" w:beforeAutospacing="0" w:after="0" w:afterAutospacing="0"/>
+        <w:rPr>
+          <w:rFonts w:ascii="Helvetica" w:hAnsi="Helvetica" w:cs="Helvetica"/>
+          <w:b/>
+          <w:bCs/>
+          <w:color w:val="333333"/>
+          <w:sz w:val="23"/>
+          <w:szCs w:val="23"/>
+        </w:rPr>
+      </w:pPr>
+      <w:hyperlink r:id="rId7" w:tooltip="debut d'un gros travail sur la mise en place de serialus&#10;&#10;encore des bug sur le ctrl-c, sur la confirmation et d'autres trucs pas&#10;implémentés" w:history="1">
+        <w:proofErr w:type="spellStart"/>
+        <w:proofErr w:type="gramStart"/>
+        <w:r>
+          <w:rPr>
+            <w:rStyle w:val="Lienhypertexte"/>
+            <w:rFonts w:ascii="Helvetica" w:hAnsi="Helvetica" w:cs="Helvetica"/>
+            <w:b/>
+            <w:bCs/>
+            <w:color w:val="4E575B"/>
+            <w:sz w:val="23"/>
+            <w:szCs w:val="23"/>
+          </w:rPr>
+          <w:t>debut</w:t>
+        </w:r>
+        <w:proofErr w:type="spellEnd"/>
+        <w:proofErr w:type="gramEnd"/>
+        <w:r>
+          <w:rPr>
+            <w:rStyle w:val="Lienhypertexte"/>
+            <w:rFonts w:ascii="Helvetica" w:hAnsi="Helvetica" w:cs="Helvetica"/>
+            <w:b/>
+            <w:bCs/>
+            <w:color w:val="4E575B"/>
+            <w:sz w:val="23"/>
+            <w:szCs w:val="23"/>
+          </w:rPr>
+          <w:t xml:space="preserve"> d'un gros travail sur la mise en place de </w:t>
+        </w:r>
+        <w:proofErr w:type="spellStart"/>
+        <w:r>
+          <w:rPr>
+            <w:rStyle w:val="Lienhypertexte"/>
+            <w:rFonts w:ascii="Helvetica" w:hAnsi="Helvetica" w:cs="Helvetica"/>
+            <w:b/>
+            <w:bCs/>
+            <w:color w:val="4E575B"/>
+            <w:sz w:val="23"/>
+            <w:szCs w:val="23"/>
+          </w:rPr>
+          <w:t>serialus</w:t>
+        </w:r>
+        <w:proofErr w:type="spellEnd"/>
+      </w:hyperlink>
+      <w:r>
+        <w:rPr>
+          <w:rStyle w:val="apple-converted-space"/>
+          <w:rFonts w:ascii="Helvetica" w:hAnsi="Helvetica" w:cs="Helvetica"/>
+          <w:b/>
+          <w:bCs/>
+          <w:color w:val="333333"/>
+          <w:sz w:val="23"/>
+          <w:szCs w:val="23"/>
+        </w:rPr>
+        <w:t> </w:t>
+      </w:r>
+      <w:r>
+        <w:rPr>
+          <w:rStyle w:val="hidden-text-expander"/>
+          <w:rFonts w:ascii="Helvetica" w:hAnsi="Helvetica" w:cs="Helvetica"/>
+          <w:b/>
+          <w:bCs/>
+          <w:color w:val="333333"/>
+          <w:sz w:val="23"/>
+          <w:szCs w:val="23"/>
+        </w:rPr>
+        <w:t>…</w:t>
       </w:r>
     </w:p>
     <w:p>
@@ -1790,6 +2996,34 @@
           <w:color w:val="767676"/>
         </w:rPr>
       </w:pPr>
+      <w:proofErr w:type="gramStart"/>
+      <w:r>
+        <w:rPr>
+          <w:rFonts w:ascii="Consolas" w:hAnsi="Consolas"/>
+          <w:color w:val="767676"/>
+        </w:rPr>
+        <w:t>encore</w:t>
+      </w:r>
+      <w:proofErr w:type="gramEnd"/>
+      <w:r>
+        <w:rPr>
+          <w:rFonts w:ascii="Consolas" w:hAnsi="Consolas"/>
+          <w:color w:val="767676"/>
+        </w:rPr>
+        <w:t xml:space="preserve"> des bug sur le ctrl-c, sur la confirmation et d'autres trucs pas</w:t>
+      </w:r>
+    </w:p>
+    <w:p>
+      <w:pPr>
+        <w:pStyle w:val="PrformatHTML"/>
+        <w:shd w:val="clear" w:color="auto" w:fill="FFFFFF"/>
+        <w:spacing w:before="75" w:after="150"/>
+        <w:rPr>
+          <w:rFonts w:ascii="Consolas" w:hAnsi="Consolas"/>
+          <w:color w:val="767676"/>
+        </w:rPr>
+      </w:pPr>
+      <w:proofErr w:type="gramStart"/>
       <w:r>
         <w:rPr>
           <w:rFonts w:ascii="Consolas" w:hAnsi="Consolas"/>
@@ -1797,14 +3031,12 @@
         </w:rPr>
         <w:t>implémentés</w:t>
       </w:r>
+      <w:proofErr w:type="gramEnd"/>
     </w:p>
     <w:p/>
     <w:p>
       <w:r>
-        <w:t>29/05/16 :</w:t>
-      </w:r>
-      <w:r>
-        <w:t xml:space="preserve"> d789e14</w:t>
+        <w:t>29/05/16 : d789e14</w:t>
       </w:r>
     </w:p>
     <w:p>
@@ -1820,21 +3052,9 @@
             <w:szCs w:val="23"/>
             <w:shd w:val="clear" w:color="auto" w:fill="FFFFFF"/>
           </w:rPr>
-          <w:t>Préparation au code de serialus</w:t>
+          <w:t xml:space="preserve">Préparation au code de </w:t>
         </w:r>
-      </w:hyperlink>
-    </w:p>
-    <w:p/>
-    <w:p>
-      <w:r>
-        <w:t>29/05/16 :</w:t>
-      </w:r>
-      <w:r>
-        <w:t xml:space="preserve"> b86d213</w:t>
-      </w:r>
-    </w:p>
-    <w:p>
-      <w:hyperlink r:id="rId9" w:tooltip="nettoyage code fonctionnel" w:history="1">
+        <w:proofErr w:type="spellStart"/>
         <w:r>
           <w:rPr>
             <w:rStyle w:val="Lienhypertexte"/>
@@ -1846,17 +3066,53 @@
             <w:szCs w:val="23"/>
             <w:shd w:val="clear" w:color="auto" w:fill="FFFFFF"/>
           </w:rPr>
-          <w:t>nettoyage code fonctionnel</w:t>
+          <w:t>serialus</w:t>
+        </w:r>
+        <w:proofErr w:type="spellEnd"/>
+      </w:hyperlink>
+    </w:p>
+    <w:p/>
+    <w:p>
+      <w:r>
+        <w:t>29/05/16 : b86d213</w:t>
+      </w:r>
+    </w:p>
+    <w:p>
+      <w:hyperlink r:id="rId9" w:tooltip="nettoyage code fonctionnel" w:history="1">
+        <w:proofErr w:type="gramStart"/>
+        <w:r>
+          <w:rPr>
+            <w:rStyle w:val="Lienhypertexte"/>
+            <w:rFonts w:ascii="Helvetica" w:hAnsi="Helvetica" w:cs="Helvetica"/>
+            <w:b/>
+            <w:bCs/>
+            <w:color w:val="4E575B"/>
+            <w:sz w:val="23"/>
+            <w:szCs w:val="23"/>
+            <w:shd w:val="clear" w:color="auto" w:fill="FFFFFF"/>
+          </w:rPr>
+          <w:t>nettoyage</w:t>
+        </w:r>
+        <w:proofErr w:type="gramEnd"/>
+        <w:r>
+          <w:rPr>
+            <w:rStyle w:val="Lienhypertexte"/>
+            <w:rFonts w:ascii="Helvetica" w:hAnsi="Helvetica" w:cs="Helvetica"/>
+            <w:b/>
+            <w:bCs/>
+            <w:color w:val="4E575B"/>
+            <w:sz w:val="23"/>
+            <w:szCs w:val="23"/>
+            <w:shd w:val="clear" w:color="auto" w:fill="FFFFFF"/>
+          </w:rPr>
+          <w:t xml:space="preserve"> code fonctionnel</w:t>
         </w:r>
       </w:hyperlink>
     </w:p>
     <w:p/>
     <w:p>
       <w:r>
-        <w:t>29/05/16 :</w:t>
-      </w:r>
-      <w:r>
-        <w:t xml:space="preserve"> 45</w:t>
+        <w:t>29/05/16 : 45</w:t>
       </w:r>
       <w:r>
         <w:rPr>
@@ -1906,6 +3162,7 @@
         </w:rPr>
       </w:pPr>
       <w:hyperlink r:id="rId11" w:tooltip="Merge corrections Hugo après coupe&#10;&#10;Rajout des corrections qu'Hugo à réalisé après la coupe de 2015.. (Il&#10;était temps ^^)." w:history="1">
+        <w:proofErr w:type="spellStart"/>
         <w:r>
           <w:rPr>
             <w:rStyle w:val="Lienhypertexte"/>
@@ -1916,7 +3173,20 @@
             <w:sz w:val="23"/>
             <w:szCs w:val="23"/>
           </w:rPr>
-          <w:t>Merge corrections Hugo après coupe</w:t>
+          <w:t>Merge</w:t>
+        </w:r>
+        <w:proofErr w:type="spellEnd"/>
+        <w:r>
+          <w:rPr>
+            <w:rStyle w:val="Lienhypertexte"/>
+            <w:rFonts w:ascii="Helvetica" w:hAnsi="Helvetica" w:cs="Helvetica"/>
+            <w:b/>
+            <w:bCs/>
+            <w:color w:val="4E575B"/>
+            <w:sz w:val="23"/>
+            <w:szCs w:val="23"/>
+          </w:rPr>
+          <w:t xml:space="preserve"> corrections Hugo après coupe</w:t>
         </w:r>
       </w:hyperlink>
       <w:r>
@@ -1959,7 +3229,39 @@
           <w:rFonts w:ascii="Consolas" w:hAnsi="Consolas"/>
           <w:color w:val="767676"/>
         </w:rPr>
-        <w:t>Rajout des corrections qu'Hugo à réalisé après la coupe de 2015.. (Il</w:t>
+        <w:t xml:space="preserve">Rajout des corrections qu'Hugo à </w:t>
+      </w:r>
+      <w:proofErr w:type="spellStart"/>
+      <w:r>
+        <w:rPr>
+          <w:rFonts w:ascii="Consolas" w:hAnsi="Consolas"/>
+          <w:color w:val="767676"/>
+        </w:rPr>
+        <w:t>réalisé</w:t>
+      </w:r>
+      <w:proofErr w:type="spellEnd"/>
+      <w:r>
+        <w:rPr>
+          <w:rFonts w:ascii="Consolas" w:hAnsi="Consolas"/>
+          <w:color w:val="767676"/>
+        </w:rPr>
+        <w:t xml:space="preserve"> après la coupe de </w:t>
+      </w:r>
+      <w:proofErr w:type="gramStart"/>
+      <w:r>
+        <w:rPr>
+          <w:rFonts w:ascii="Consolas" w:hAnsi="Consolas"/>
+          <w:color w:val="767676"/>
+        </w:rPr>
+        <w:t>2015..</w:t>
+      </w:r>
+      <w:proofErr w:type="gramEnd"/>
+      <w:r>
+        <w:rPr>
+          <w:rFonts w:ascii="Consolas" w:hAnsi="Consolas"/>
+          <w:color w:val="767676"/>
+        </w:rPr>
+        <w:t xml:space="preserve"> (Il</w:t>
       </w:r>
     </w:p>
     <w:p>
@@ -1972,21 +3274,27 @@
           <w:color w:val="767676"/>
         </w:rPr>
       </w:pPr>
-      <w:r>
-        <w:rPr>
-          <w:rFonts w:ascii="Consolas" w:hAnsi="Consolas"/>
-          <w:color w:val="767676"/>
-        </w:rPr>
-        <w:t>était temps ^^).</w:t>
+      <w:proofErr w:type="gramStart"/>
+      <w:r>
+        <w:rPr>
+          <w:rFonts w:ascii="Consolas" w:hAnsi="Consolas"/>
+          <w:color w:val="767676"/>
+        </w:rPr>
+        <w:t>était</w:t>
+      </w:r>
+      <w:proofErr w:type="gramEnd"/>
+      <w:r>
+        <w:rPr>
+          <w:rFonts w:ascii="Consolas" w:hAnsi="Consolas"/>
+          <w:color w:val="767676"/>
+        </w:rPr>
+        <w:t xml:space="preserve"> temps ^^).</w:t>
       </w:r>
     </w:p>
     <w:p/>
     <w:p>
       <w:r>
-        <w:t>28/05/16 :</w:t>
-      </w:r>
-      <w:r>
-        <w:t xml:space="preserve"> 595fa40</w:t>
+        <w:t>28/05/16 : 595fa40</w:t>
       </w:r>
     </w:p>
     <w:p>
@@ -2052,12 +3360,21 @@
           <w:color w:val="767676"/>
         </w:rPr>
       </w:pPr>
-      <w:r>
-        <w:rPr>
-          <w:rFonts w:ascii="Consolas" w:hAnsi="Consolas"/>
-          <w:color w:val="767676"/>
-        </w:rPr>
-        <w:t>Modif des tailles des variables globales hors structures trop grande</w:t>
+      <w:proofErr w:type="spellStart"/>
+      <w:r>
+        <w:rPr>
+          <w:rFonts w:ascii="Consolas" w:hAnsi="Consolas"/>
+          <w:color w:val="767676"/>
+        </w:rPr>
+        <w:t>Modif</w:t>
+      </w:r>
+      <w:proofErr w:type="spellEnd"/>
+      <w:r>
+        <w:rPr>
+          <w:rFonts w:ascii="Consolas" w:hAnsi="Consolas"/>
+          <w:color w:val="767676"/>
+        </w:rPr>
+        <w:t xml:space="preserve"> des tailles des variables globales hors structures trop grande</w:t>
       </w:r>
     </w:p>
     <w:p>
@@ -2070,12 +3387,24 @@
           <w:color w:val="767676"/>
         </w:rPr>
       </w:pPr>
-      <w:r>
-        <w:rPr>
-          <w:rFonts w:ascii="Consolas" w:hAnsi="Consolas"/>
-          <w:color w:val="767676"/>
-        </w:rPr>
-        <w:t>innutilement.</w:t>
+      <w:proofErr w:type="spellStart"/>
+      <w:proofErr w:type="gramStart"/>
+      <w:r>
+        <w:rPr>
+          <w:rFonts w:ascii="Consolas" w:hAnsi="Consolas"/>
+          <w:color w:val="767676"/>
+        </w:rPr>
+        <w:lastRenderedPageBreak/>
+        <w:t>innutilement</w:t>
+      </w:r>
+      <w:proofErr w:type="spellEnd"/>
+      <w:proofErr w:type="gramEnd"/>
+      <w:r>
+        <w:rPr>
+          <w:rFonts w:ascii="Consolas" w:hAnsi="Consolas"/>
+          <w:color w:val="767676"/>
+        </w:rPr>
+        <w:t>.</w:t>
       </w:r>
     </w:p>
     <w:p>
@@ -2111,18 +3440,30 @@
           <w:rFonts w:ascii="Consolas" w:hAnsi="Consolas"/>
           <w:color w:val="767676"/>
         </w:rPr>
-        <w:lastRenderedPageBreak/>
-        <w:t>(mini commit)</w:t>
+        <w:t>(</w:t>
+      </w:r>
+      <w:proofErr w:type="gramStart"/>
+      <w:r>
+        <w:rPr>
+          <w:rFonts w:ascii="Consolas" w:hAnsi="Consolas"/>
+          <w:color w:val="767676"/>
+        </w:rPr>
+        <w:t>mini</w:t>
+      </w:r>
+      <w:proofErr w:type="gramEnd"/>
+      <w:r>
+        <w:rPr>
+          <w:rFonts w:ascii="Consolas" w:hAnsi="Consolas"/>
+          <w:color w:val="767676"/>
+        </w:rPr>
+        <w:t xml:space="preserve"> commit)</w:t>
       </w:r>
     </w:p>
     <w:p/>
     <w:p/>
     <w:p>
       <w:r>
-        <w:t>28/05/16 :</w:t>
-      </w:r>
-      <w:r>
-        <w:t xml:space="preserve"> 2884f7e</w:t>
+        <w:t>28/05/16 : 2884f7e</w:t>
       </w:r>
     </w:p>
     <w:p>
@@ -2140,6 +3481,7 @@
         </w:rPr>
       </w:pPr>
       <w:hyperlink r:id="rId13" w:tooltip="Enum + Bit field part 2&#10;&#10;Mise en place des enums et des champs de bit dans les fichiers restant&#10;(notamment gestion_ax12.h)&#10;Test via uart que les variables en bit field fonctionnent efficacement." w:history="1">
+        <w:proofErr w:type="spellStart"/>
         <w:r>
           <w:rPr>
             <w:rStyle w:val="Lienhypertexte"/>
@@ -2150,109 +3492,9 @@
             <w:sz w:val="23"/>
             <w:szCs w:val="23"/>
           </w:rPr>
-          <w:t>Enum + Bit field part 2</w:t>
+          <w:t>Enum</w:t>
         </w:r>
-      </w:hyperlink>
-      <w:r>
-        <w:rPr>
-          <w:rStyle w:val="apple-converted-space"/>
-          <w:rFonts w:ascii="Helvetica" w:hAnsi="Helvetica" w:cs="Helvetica"/>
-          <w:b/>
-          <w:bCs/>
-          <w:color w:val="333333"/>
-          <w:sz w:val="23"/>
-          <w:szCs w:val="23"/>
-        </w:rPr>
-        <w:t> </w:t>
-      </w:r>
-      <w:r>
-        <w:rPr>
-          <w:rStyle w:val="hidden-text-expander"/>
-          <w:rFonts w:ascii="Helvetica" w:hAnsi="Helvetica" w:cs="Helvetica"/>
-          <w:b/>
-          <w:bCs/>
-          <w:color w:val="333333"/>
-          <w:sz w:val="23"/>
-          <w:szCs w:val="23"/>
-        </w:rPr>
-        <w:t>…</w:t>
-      </w:r>
-    </w:p>
-    <w:p>
-      <w:pPr>
-        <w:pStyle w:val="PrformatHTML"/>
-        <w:shd w:val="clear" w:color="auto" w:fill="F7FBFC"/>
-        <w:spacing w:before="75" w:after="150"/>
-        <w:rPr>
-          <w:rFonts w:ascii="Consolas" w:hAnsi="Consolas"/>
-          <w:color w:val="767676"/>
-        </w:rPr>
-      </w:pPr>
-      <w:r>
-        <w:rPr>
-          <w:rFonts w:ascii="Consolas" w:hAnsi="Consolas"/>
-          <w:color w:val="767676"/>
-        </w:rPr>
-        <w:t>Mise en place des enums et des champs de bit dans les fichiers restant</w:t>
-      </w:r>
-    </w:p>
-    <w:p>
-      <w:pPr>
-        <w:pStyle w:val="PrformatHTML"/>
-        <w:shd w:val="clear" w:color="auto" w:fill="F7FBFC"/>
-        <w:spacing w:before="75" w:after="150"/>
-        <w:rPr>
-          <w:rFonts w:ascii="Consolas" w:hAnsi="Consolas"/>
-          <w:color w:val="767676"/>
-        </w:rPr>
-      </w:pPr>
-      <w:r>
-        <w:rPr>
-          <w:rFonts w:ascii="Consolas" w:hAnsi="Consolas"/>
-          <w:color w:val="767676"/>
-        </w:rPr>
-        <w:t>(notamment gestion_ax12.h)</w:t>
-      </w:r>
-    </w:p>
-    <w:p>
-      <w:pPr>
-        <w:pStyle w:val="PrformatHTML"/>
-        <w:shd w:val="clear" w:color="auto" w:fill="F7FBFC"/>
-        <w:spacing w:before="75" w:after="150"/>
-        <w:rPr>
-          <w:rFonts w:ascii="Consolas" w:hAnsi="Consolas"/>
-          <w:color w:val="767676"/>
-        </w:rPr>
-      </w:pPr>
-      <w:r>
-        <w:rPr>
-          <w:rFonts w:ascii="Consolas" w:hAnsi="Consolas"/>
-          <w:color w:val="767676"/>
-        </w:rPr>
-        <w:t>Test via uart que les variables en bit field fonctionnent efficacement.</w:t>
-      </w:r>
-    </w:p>
-    <w:p/>
-    <w:p>
-      <w:r>
-        <w:t>26/05/16 : 8fc5ad8</w:t>
-      </w:r>
-    </w:p>
-    <w:p>
-      <w:pPr>
-        <w:pStyle w:val="commit-title"/>
-        <w:shd w:val="clear" w:color="auto" w:fill="FFFFFF"/>
-        <w:spacing w:before="0" w:beforeAutospacing="0" w:after="0" w:afterAutospacing="0"/>
-        <w:rPr>
-          <w:rFonts w:ascii="Helvetica" w:hAnsi="Helvetica" w:cs="Helvetica"/>
-          <w:b/>
-          <w:bCs/>
-          <w:color w:val="333333"/>
-          <w:sz w:val="23"/>
-          <w:szCs w:val="23"/>
-        </w:rPr>
-      </w:pPr>
-      <w:hyperlink r:id="rId14" w:tooltip="Mise en place enum et bit field part 1&#10;&#10;Commencement du remplacement des defines plus ou moins adaptés par des&#10;enums.&#10;nottament dans le fichier asserv.h&#10;et organisation du flag action dans un bit field pour sauvegarder de la&#10;mémoire.&#10;&#10;Prochaine étape : gestion_ax12.h" w:history="1">
+        <w:proofErr w:type="spellEnd"/>
         <w:r>
           <w:rPr>
             <w:rStyle w:val="Lienhypertexte"/>
@@ -2263,7 +3505,33 @@
             <w:sz w:val="23"/>
             <w:szCs w:val="23"/>
           </w:rPr>
-          <w:t>Mise en place enum et bit field part 1</w:t>
+          <w:t xml:space="preserve"> + Bit </w:t>
+        </w:r>
+        <w:proofErr w:type="spellStart"/>
+        <w:r>
+          <w:rPr>
+            <w:rStyle w:val="Lienhypertexte"/>
+            <w:rFonts w:ascii="Helvetica" w:hAnsi="Helvetica" w:cs="Helvetica"/>
+            <w:b/>
+            <w:bCs/>
+            <w:color w:val="4E575B"/>
+            <w:sz w:val="23"/>
+            <w:szCs w:val="23"/>
+          </w:rPr>
+          <w:t>field</w:t>
+        </w:r>
+        <w:proofErr w:type="spellEnd"/>
+        <w:r>
+          <w:rPr>
+            <w:rStyle w:val="Lienhypertexte"/>
+            <w:rFonts w:ascii="Helvetica" w:hAnsi="Helvetica" w:cs="Helvetica"/>
+            <w:b/>
+            <w:bCs/>
+            <w:color w:val="4E575B"/>
+            <w:sz w:val="23"/>
+            <w:szCs w:val="23"/>
+          </w:rPr>
+          <w:t xml:space="preserve"> part 2</w:t>
         </w:r>
       </w:hyperlink>
       <w:r>
@@ -2294,19 +3562,230 @@
     <w:p>
       <w:pPr>
         <w:pStyle w:val="PrformatHTML"/>
+        <w:shd w:val="clear" w:color="auto" w:fill="F7FBFC"/>
+        <w:spacing w:before="75" w:after="150"/>
+        <w:rPr>
+          <w:rFonts w:ascii="Consolas" w:hAnsi="Consolas"/>
+          <w:color w:val="767676"/>
+        </w:rPr>
+      </w:pPr>
+      <w:r>
+        <w:rPr>
+          <w:rFonts w:ascii="Consolas" w:hAnsi="Consolas"/>
+          <w:color w:val="767676"/>
+        </w:rPr>
+        <w:t xml:space="preserve">Mise en place des </w:t>
+      </w:r>
+      <w:proofErr w:type="spellStart"/>
+      <w:r>
+        <w:rPr>
+          <w:rFonts w:ascii="Consolas" w:hAnsi="Consolas"/>
+          <w:color w:val="767676"/>
+        </w:rPr>
+        <w:t>enums</w:t>
+      </w:r>
+      <w:proofErr w:type="spellEnd"/>
+      <w:r>
+        <w:rPr>
+          <w:rFonts w:ascii="Consolas" w:hAnsi="Consolas"/>
+          <w:color w:val="767676"/>
+        </w:rPr>
+        <w:t xml:space="preserve"> et des champs de bit dans les fichiers restant</w:t>
+      </w:r>
+    </w:p>
+    <w:p>
+      <w:pPr>
+        <w:pStyle w:val="PrformatHTML"/>
+        <w:shd w:val="clear" w:color="auto" w:fill="F7FBFC"/>
+        <w:spacing w:before="75" w:after="150"/>
+        <w:rPr>
+          <w:rFonts w:ascii="Consolas" w:hAnsi="Consolas"/>
+          <w:color w:val="767676"/>
+        </w:rPr>
+      </w:pPr>
+      <w:r>
+        <w:rPr>
+          <w:rFonts w:ascii="Consolas" w:hAnsi="Consolas"/>
+          <w:color w:val="767676"/>
+        </w:rPr>
+        <w:t>(</w:t>
+      </w:r>
+      <w:proofErr w:type="gramStart"/>
+      <w:r>
+        <w:rPr>
+          <w:rFonts w:ascii="Consolas" w:hAnsi="Consolas"/>
+          <w:color w:val="767676"/>
+        </w:rPr>
+        <w:t>notamment</w:t>
+      </w:r>
+      <w:proofErr w:type="gramEnd"/>
+      <w:r>
+        <w:rPr>
+          <w:rFonts w:ascii="Consolas" w:hAnsi="Consolas"/>
+          <w:color w:val="767676"/>
+        </w:rPr>
+        <w:t xml:space="preserve"> gestion_ax12.h)</w:t>
+      </w:r>
+    </w:p>
+    <w:p>
+      <w:pPr>
+        <w:pStyle w:val="PrformatHTML"/>
+        <w:shd w:val="clear" w:color="auto" w:fill="F7FBFC"/>
+        <w:spacing w:before="75" w:after="150"/>
+        <w:rPr>
+          <w:rFonts w:ascii="Consolas" w:hAnsi="Consolas"/>
+          <w:color w:val="767676"/>
+        </w:rPr>
+      </w:pPr>
+      <w:r>
+        <w:rPr>
+          <w:rFonts w:ascii="Consolas" w:hAnsi="Consolas"/>
+          <w:color w:val="767676"/>
+        </w:rPr>
+        <w:t xml:space="preserve">Test via </w:t>
+      </w:r>
+      <w:proofErr w:type="spellStart"/>
+      <w:r>
+        <w:rPr>
+          <w:rFonts w:ascii="Consolas" w:hAnsi="Consolas"/>
+          <w:color w:val="767676"/>
+        </w:rPr>
+        <w:t>uart</w:t>
+      </w:r>
+      <w:proofErr w:type="spellEnd"/>
+      <w:r>
+        <w:rPr>
+          <w:rFonts w:ascii="Consolas" w:hAnsi="Consolas"/>
+          <w:color w:val="767676"/>
+        </w:rPr>
+        <w:t xml:space="preserve"> que les variables en bit </w:t>
+      </w:r>
+      <w:proofErr w:type="spellStart"/>
+      <w:r>
+        <w:rPr>
+          <w:rFonts w:ascii="Consolas" w:hAnsi="Consolas"/>
+          <w:color w:val="767676"/>
+        </w:rPr>
+        <w:t>field</w:t>
+      </w:r>
+      <w:proofErr w:type="spellEnd"/>
+      <w:r>
+        <w:rPr>
+          <w:rFonts w:ascii="Consolas" w:hAnsi="Consolas"/>
+          <w:color w:val="767676"/>
+        </w:rPr>
+        <w:t xml:space="preserve"> fonctionnent efficacement.</w:t>
+      </w:r>
+    </w:p>
+    <w:p/>
+    <w:p>
+      <w:r>
+        <w:t>26/05/16 : 8fc5ad8</w:t>
+      </w:r>
+    </w:p>
+    <w:p>
+      <w:pPr>
+        <w:pStyle w:val="commit-title"/>
         <w:shd w:val="clear" w:color="auto" w:fill="FFFFFF"/>
-        <w:spacing w:before="75" w:after="150"/>
-        <w:rPr>
-          <w:rFonts w:ascii="Consolas" w:hAnsi="Consolas"/>
-          <w:color w:val="767676"/>
-        </w:rPr>
-      </w:pPr>
-      <w:r>
-        <w:rPr>
-          <w:rFonts w:ascii="Consolas" w:hAnsi="Consolas"/>
-          <w:color w:val="767676"/>
-        </w:rPr>
-        <w:t>Commencement du remplacement des defines plus ou moins adaptés par des</w:t>
+        <w:spacing w:before="0" w:beforeAutospacing="0" w:after="0" w:afterAutospacing="0"/>
+        <w:rPr>
+          <w:rFonts w:ascii="Helvetica" w:hAnsi="Helvetica" w:cs="Helvetica"/>
+          <w:b/>
+          <w:bCs/>
+          <w:color w:val="333333"/>
+          <w:sz w:val="23"/>
+          <w:szCs w:val="23"/>
+        </w:rPr>
+      </w:pPr>
+      <w:hyperlink r:id="rId14" w:tooltip="Mise en place enum et bit field part 1&#10;&#10;Commencement du remplacement des defines plus ou moins adaptés par des&#10;enums.&#10;nottament dans le fichier asserv.h&#10;et organisation du flag action dans un bit field pour sauvegarder de la&#10;mémoire.&#10;&#10;Prochaine étape : gestion" w:history="1">
+        <w:r>
+          <w:rPr>
+            <w:rStyle w:val="Lienhypertexte"/>
+            <w:rFonts w:ascii="Helvetica" w:hAnsi="Helvetica" w:cs="Helvetica"/>
+            <w:b/>
+            <w:bCs/>
+            <w:color w:val="4E575B"/>
+            <w:sz w:val="23"/>
+            <w:szCs w:val="23"/>
+          </w:rPr>
+          <w:t xml:space="preserve">Mise en place </w:t>
+        </w:r>
+        <w:proofErr w:type="spellStart"/>
+        <w:r>
+          <w:rPr>
+            <w:rStyle w:val="Lienhypertexte"/>
+            <w:rFonts w:ascii="Helvetica" w:hAnsi="Helvetica" w:cs="Helvetica"/>
+            <w:b/>
+            <w:bCs/>
+            <w:color w:val="4E575B"/>
+            <w:sz w:val="23"/>
+            <w:szCs w:val="23"/>
+          </w:rPr>
+          <w:t>enum</w:t>
+        </w:r>
+        <w:proofErr w:type="spellEnd"/>
+        <w:r>
+          <w:rPr>
+            <w:rStyle w:val="Lienhypertexte"/>
+            <w:rFonts w:ascii="Helvetica" w:hAnsi="Helvetica" w:cs="Helvetica"/>
+            <w:b/>
+            <w:bCs/>
+            <w:color w:val="4E575B"/>
+            <w:sz w:val="23"/>
+            <w:szCs w:val="23"/>
+          </w:rPr>
+          <w:t xml:space="preserve"> et bit </w:t>
+        </w:r>
+        <w:proofErr w:type="spellStart"/>
+        <w:r>
+          <w:rPr>
+            <w:rStyle w:val="Lienhypertexte"/>
+            <w:rFonts w:ascii="Helvetica" w:hAnsi="Helvetica" w:cs="Helvetica"/>
+            <w:b/>
+            <w:bCs/>
+            <w:color w:val="4E575B"/>
+            <w:sz w:val="23"/>
+            <w:szCs w:val="23"/>
+          </w:rPr>
+          <w:t>field</w:t>
+        </w:r>
+        <w:proofErr w:type="spellEnd"/>
+        <w:r>
+          <w:rPr>
+            <w:rStyle w:val="Lienhypertexte"/>
+            <w:rFonts w:ascii="Helvetica" w:hAnsi="Helvetica" w:cs="Helvetica"/>
+            <w:b/>
+            <w:bCs/>
+            <w:color w:val="4E575B"/>
+            <w:sz w:val="23"/>
+            <w:szCs w:val="23"/>
+          </w:rPr>
+          <w:t xml:space="preserve"> part 1</w:t>
+        </w:r>
+      </w:hyperlink>
+      <w:r>
+        <w:rPr>
+          <w:rStyle w:val="apple-converted-space"/>
+          <w:rFonts w:ascii="Helvetica" w:hAnsi="Helvetica" w:cs="Helvetica"/>
+          <w:b/>
+          <w:bCs/>
+          <w:color w:val="333333"/>
+          <w:sz w:val="23"/>
+          <w:szCs w:val="23"/>
+        </w:rPr>
+        <w:t> </w:t>
+      </w:r>
+      <w:r>
+        <w:rPr>
+          <w:rStyle w:val="hidden-text-expander"/>
+          <w:rFonts w:ascii="Helvetica" w:hAnsi="Helvetica" w:cs="Helvetica"/>
+          <w:b/>
+          <w:bCs/>
+          <w:color w:val="333333"/>
+          <w:sz w:val="23"/>
+          <w:szCs w:val="23"/>
+        </w:rPr>
+        <w:t>…</w:t>
       </w:r>
     </w:p>
     <w:p>
@@ -2324,7 +3803,23 @@
           <w:rFonts w:ascii="Consolas" w:hAnsi="Consolas"/>
           <w:color w:val="767676"/>
         </w:rPr>
-        <w:t>enums.</w:t>
+        <w:t xml:space="preserve">Commencement du remplacement des </w:t>
+      </w:r>
+      <w:proofErr w:type="spellStart"/>
+      <w:r>
+        <w:rPr>
+          <w:rFonts w:ascii="Consolas" w:hAnsi="Consolas"/>
+          <w:color w:val="767676"/>
+        </w:rPr>
+        <w:t>defines</w:t>
+      </w:r>
+      <w:proofErr w:type="spellEnd"/>
+      <w:r>
+        <w:rPr>
+          <w:rFonts w:ascii="Consolas" w:hAnsi="Consolas"/>
+          <w:color w:val="767676"/>
+        </w:rPr>
+        <w:t xml:space="preserve"> plus ou moins adaptés par des</w:t>
       </w:r>
     </w:p>
     <w:p>
@@ -2337,12 +3832,23 @@
           <w:color w:val="767676"/>
         </w:rPr>
       </w:pPr>
-      <w:r>
-        <w:rPr>
-          <w:rFonts w:ascii="Consolas" w:hAnsi="Consolas"/>
-          <w:color w:val="767676"/>
-        </w:rPr>
-        <w:t>nottament dans le fichier asserv.h</w:t>
+      <w:proofErr w:type="spellStart"/>
+      <w:proofErr w:type="gramStart"/>
+      <w:r>
+        <w:rPr>
+          <w:rFonts w:ascii="Consolas" w:hAnsi="Consolas"/>
+          <w:color w:val="767676"/>
+        </w:rPr>
+        <w:t>enums</w:t>
+      </w:r>
+      <w:proofErr w:type="spellEnd"/>
+      <w:proofErr w:type="gramEnd"/>
+      <w:r>
+        <w:rPr>
+          <w:rFonts w:ascii="Consolas" w:hAnsi="Consolas"/>
+          <w:color w:val="767676"/>
+        </w:rPr>
+        <w:t>.</w:t>
       </w:r>
     </w:p>
     <w:p>
@@ -2355,13 +3861,33 @@
           <w:color w:val="767676"/>
         </w:rPr>
       </w:pPr>
-      <w:r>
-        <w:rPr>
-          <w:rFonts w:ascii="Consolas" w:hAnsi="Consolas"/>
-          <w:color w:val="767676"/>
-        </w:rPr>
-        <w:t>et organisation du flag action dans un bit field pour sauvegarder de la</w:t>
-      </w:r>
+      <w:proofErr w:type="spellStart"/>
+      <w:proofErr w:type="gramStart"/>
+      <w:r>
+        <w:rPr>
+          <w:rFonts w:ascii="Consolas" w:hAnsi="Consolas"/>
+          <w:color w:val="767676"/>
+        </w:rPr>
+        <w:t>nottament</w:t>
+      </w:r>
+      <w:proofErr w:type="spellEnd"/>
+      <w:proofErr w:type="gramEnd"/>
+      <w:r>
+        <w:rPr>
+          <w:rFonts w:ascii="Consolas" w:hAnsi="Consolas"/>
+          <w:color w:val="767676"/>
+        </w:rPr>
+        <w:t xml:space="preserve"> dans le fichier </w:t>
+      </w:r>
+      <w:proofErr w:type="spellStart"/>
+      <w:r>
+        <w:rPr>
+          <w:rFonts w:ascii="Consolas" w:hAnsi="Consolas"/>
+          <w:color w:val="767676"/>
+        </w:rPr>
+        <w:t>asserv.h</w:t>
+      </w:r>
+      <w:proofErr w:type="spellEnd"/>
     </w:p>
     <w:p>
       <w:pPr>
@@ -2373,12 +3899,64 @@
           <w:color w:val="767676"/>
         </w:rPr>
       </w:pPr>
-      <w:r>
-        <w:rPr>
-          <w:rFonts w:ascii="Consolas" w:hAnsi="Consolas"/>
-          <w:color w:val="767676"/>
-        </w:rPr>
-        <w:t>mémoire.</w:t>
+      <w:proofErr w:type="gramStart"/>
+      <w:r>
+        <w:rPr>
+          <w:rFonts w:ascii="Consolas" w:hAnsi="Consolas"/>
+          <w:color w:val="767676"/>
+        </w:rPr>
+        <w:t>et</w:t>
+      </w:r>
+      <w:proofErr w:type="gramEnd"/>
+      <w:r>
+        <w:rPr>
+          <w:rFonts w:ascii="Consolas" w:hAnsi="Consolas"/>
+          <w:color w:val="767676"/>
+        </w:rPr>
+        <w:t xml:space="preserve"> organisation du flag action dans un bit </w:t>
+      </w:r>
+      <w:proofErr w:type="spellStart"/>
+      <w:r>
+        <w:rPr>
+          <w:rFonts w:ascii="Consolas" w:hAnsi="Consolas"/>
+          <w:color w:val="767676"/>
+        </w:rPr>
+        <w:t>field</w:t>
+      </w:r>
+      <w:proofErr w:type="spellEnd"/>
+      <w:r>
+        <w:rPr>
+          <w:rFonts w:ascii="Consolas" w:hAnsi="Consolas"/>
+          <w:color w:val="767676"/>
+        </w:rPr>
+        <w:t xml:space="preserve"> pour sauvegarder de la</w:t>
+      </w:r>
+    </w:p>
+    <w:p>
+      <w:pPr>
+        <w:pStyle w:val="PrformatHTML"/>
+        <w:shd w:val="clear" w:color="auto" w:fill="FFFFFF"/>
+        <w:spacing w:before="75" w:after="150"/>
+        <w:rPr>
+          <w:rFonts w:ascii="Consolas" w:hAnsi="Consolas"/>
+          <w:color w:val="767676"/>
+        </w:rPr>
+      </w:pPr>
+      <w:proofErr w:type="gramStart"/>
+      <w:r>
+        <w:rPr>
+          <w:rFonts w:ascii="Consolas" w:hAnsi="Consolas"/>
+          <w:color w:val="767676"/>
+        </w:rPr>
+        <w:t>mémoire</w:t>
+      </w:r>
+      <w:proofErr w:type="gramEnd"/>
+      <w:r>
+        <w:rPr>
+          <w:rFonts w:ascii="Consolas" w:hAnsi="Consolas"/>
+          <w:color w:val="767676"/>
+        </w:rPr>
+        <w:t>.</w:t>
       </w:r>
     </w:p>
     <w:p>
@@ -2441,8 +4019,22 @@
             <w:sz w:val="23"/>
             <w:szCs w:val="23"/>
           </w:rPr>
-          <w:t>Définition des variables volatiles + near</w:t>
+          <w:t xml:space="preserve">Définition des variables volatiles + </w:t>
         </w:r>
+        <w:proofErr w:type="spellStart"/>
+        <w:r>
+          <w:rPr>
+            <w:rStyle w:val="Lienhypertexte"/>
+            <w:rFonts w:ascii="Helvetica" w:hAnsi="Helvetica" w:cs="Helvetica"/>
+            <w:b/>
+            <w:bCs/>
+            <w:color w:val="4E575B"/>
+            <w:sz w:val="23"/>
+            <w:szCs w:val="23"/>
+          </w:rPr>
+          <w:t>near</w:t>
+        </w:r>
+        <w:proofErr w:type="spellEnd"/>
       </w:hyperlink>
       <w:r>
         <w:rPr>
@@ -2497,12 +4089,21 @@
           <w:color w:val="767676"/>
         </w:rPr>
       </w:pPr>
-      <w:r>
-        <w:rPr>
-          <w:rFonts w:ascii="Consolas" w:hAnsi="Consolas"/>
-          <w:color w:val="767676"/>
-        </w:rPr>
-        <w:t>volatile.</w:t>
+      <w:proofErr w:type="gramStart"/>
+      <w:r>
+        <w:rPr>
+          <w:rFonts w:ascii="Consolas" w:hAnsi="Consolas"/>
+          <w:color w:val="767676"/>
+        </w:rPr>
+        <w:t>volatile</w:t>
+      </w:r>
+      <w:proofErr w:type="gramEnd"/>
+      <w:r>
+        <w:rPr>
+          <w:rFonts w:ascii="Consolas" w:hAnsi="Consolas"/>
+          <w:color w:val="767676"/>
+        </w:rPr>
+        <w:t>.</w:t>
       </w:r>
     </w:p>
     <w:p>
@@ -2520,7 +4121,55 @@
           <w:rFonts w:ascii="Consolas" w:hAnsi="Consolas"/>
           <w:color w:val="767676"/>
         </w:rPr>
-        <w:t>Passage de toutes les variables appelés par le Timer d'asserv dans avec</w:t>
+        <w:t xml:space="preserve">Passage de toutes </w:t>
+      </w:r>
+      <w:proofErr w:type="gramStart"/>
+      <w:r>
+        <w:rPr>
+          <w:rFonts w:ascii="Consolas" w:hAnsi="Consolas"/>
+          <w:color w:val="767676"/>
+        </w:rPr>
+        <w:t>les variables appelés</w:t>
+      </w:r>
+      <w:proofErr w:type="gramEnd"/>
+      <w:r>
+        <w:rPr>
+          <w:rFonts w:ascii="Consolas" w:hAnsi="Consolas"/>
+          <w:color w:val="767676"/>
+        </w:rPr>
+        <w:t xml:space="preserve"> par le </w:t>
+      </w:r>
+      <w:proofErr w:type="spellStart"/>
+      <w:r>
+        <w:rPr>
+          <w:rFonts w:ascii="Consolas" w:hAnsi="Consolas"/>
+          <w:color w:val="767676"/>
+        </w:rPr>
+        <w:t>Timer</w:t>
+      </w:r>
+      <w:proofErr w:type="spellEnd"/>
+      <w:r>
+        <w:rPr>
+          <w:rFonts w:ascii="Consolas" w:hAnsi="Consolas"/>
+          <w:color w:val="767676"/>
+        </w:rPr>
+        <w:t xml:space="preserve"> d'</w:t>
+      </w:r>
+      <w:proofErr w:type="spellStart"/>
+      <w:r>
+        <w:rPr>
+          <w:rFonts w:ascii="Consolas" w:hAnsi="Consolas"/>
+          <w:color w:val="767676"/>
+        </w:rPr>
+        <w:t>asserv</w:t>
+      </w:r>
+      <w:proofErr w:type="spellEnd"/>
+      <w:r>
+        <w:rPr>
+          <w:rFonts w:ascii="Consolas" w:hAnsi="Consolas"/>
+          <w:color w:val="767676"/>
+        </w:rPr>
+        <w:t xml:space="preserve"> dans avec</w:t>
       </w:r>
     </w:p>
     <w:p>
@@ -2533,13 +4182,47 @@
           <w:color w:val="767676"/>
         </w:rPr>
       </w:pPr>
-      <w:r>
-        <w:rPr>
-          <w:rFonts w:ascii="Consolas" w:hAnsi="Consolas"/>
-          <w:color w:val="767676"/>
-        </w:rPr>
-        <w:t>un near attribute</w:t>
-      </w:r>
+      <w:proofErr w:type="gramStart"/>
+      <w:r>
+        <w:rPr>
+          <w:rFonts w:ascii="Consolas" w:hAnsi="Consolas"/>
+          <w:color w:val="767676"/>
+        </w:rPr>
+        <w:t>un</w:t>
+      </w:r>
+      <w:proofErr w:type="gramEnd"/>
+      <w:r>
+        <w:rPr>
+          <w:rFonts w:ascii="Consolas" w:hAnsi="Consolas"/>
+          <w:color w:val="767676"/>
+        </w:rPr>
+        <w:t xml:space="preserve"> </w:t>
+      </w:r>
+      <w:proofErr w:type="spellStart"/>
+      <w:r>
+        <w:rPr>
+          <w:rFonts w:ascii="Consolas" w:hAnsi="Consolas"/>
+          <w:color w:val="767676"/>
+        </w:rPr>
+        <w:t>near</w:t>
+      </w:r>
+      <w:proofErr w:type="spellEnd"/>
+      <w:r>
+        <w:rPr>
+          <w:rFonts w:ascii="Consolas" w:hAnsi="Consolas"/>
+          <w:color w:val="767676"/>
+        </w:rPr>
+        <w:t xml:space="preserve"> </w:t>
+      </w:r>
+      <w:proofErr w:type="spellStart"/>
+      <w:r>
+        <w:rPr>
+          <w:rFonts w:ascii="Consolas" w:hAnsi="Consolas"/>
+          <w:color w:val="767676"/>
+        </w:rPr>
+        <w:t>attribute</w:t>
+      </w:r>
+      <w:proofErr w:type="spellEnd"/>
     </w:p>
     <w:p/>
     <w:p>
@@ -2570,73 +4253,9 @@
             <w:sz w:val="23"/>
             <w:szCs w:val="23"/>
           </w:rPr>
-          <w:t>Passage des fonctions AX12 en variadic</w:t>
+          <w:t xml:space="preserve">Passage des fonctions AX12 en </w:t>
         </w:r>
-      </w:hyperlink>
-      <w:r>
-        <w:rPr>
-          <w:rStyle w:val="apple-converted-space"/>
-          <w:rFonts w:ascii="Helvetica" w:hAnsi="Helvetica" w:cs="Helvetica"/>
-          <w:b/>
-          <w:bCs/>
-          <w:color w:val="333333"/>
-          <w:sz w:val="23"/>
-          <w:szCs w:val="23"/>
-        </w:rPr>
-        <w:t> </w:t>
-      </w:r>
-      <w:r>
-        <w:rPr>
-          <w:rStyle w:val="hidden-text-expander"/>
-          <w:rFonts w:ascii="Helvetica" w:hAnsi="Helvetica" w:cs="Helvetica"/>
-          <w:b/>
-          <w:bCs/>
-          <w:color w:val="333333"/>
-          <w:sz w:val="23"/>
-          <w:szCs w:val="23"/>
-        </w:rPr>
-        <w:t>…</w:t>
-      </w:r>
-    </w:p>
-    <w:p>
-      <w:pPr>
-        <w:pStyle w:val="PrformatHTML"/>
-        <w:shd w:val="clear" w:color="auto" w:fill="FFFFFF"/>
-        <w:spacing w:before="75" w:after="150"/>
-        <w:rPr>
-          <w:rFonts w:ascii="Consolas" w:hAnsi="Consolas"/>
-          <w:color w:val="767676"/>
-        </w:rPr>
-      </w:pPr>
-      <w:r>
-        <w:rPr>
-          <w:rFonts w:ascii="Consolas" w:hAnsi="Consolas"/>
-          <w:color w:val="767676"/>
-        </w:rPr>
-        <w:t>Fonctions non testés et du coup le nombre de paramètres à envoyer non modifiés dans le code</w:t>
-      </w:r>
-    </w:p>
-    <w:p/>
-    <w:p>
-      <w:r>
-        <w:t>23/05/16 : ff670b0</w:t>
-      </w:r>
-    </w:p>
-    <w:p>
-      <w:pPr>
-        <w:pStyle w:val="commit-title"/>
-        <w:shd w:val="clear" w:color="auto" w:fill="F7FBFC"/>
-        <w:spacing w:before="0" w:beforeAutospacing="0" w:after="0" w:afterAutospacing="0"/>
-        <w:rPr>
-          <w:rFonts w:ascii="Helvetica" w:hAnsi="Helvetica" w:cs="Helvetica"/>
-          <w:b/>
-          <w:bCs/>
-          <w:color w:val="333333"/>
-          <w:sz w:val="23"/>
-          <w:szCs w:val="23"/>
-        </w:rPr>
-      </w:pPr>
-      <w:hyperlink r:id="rId17" w:tooltip="Modification des fonctions UARTRemplacement de toutes les fonctions putX de l'uart XBEE par des printf et suprT&#10;Remplacement de toutes les fonctions putX de l'uart XBEE par des printf et supression dans le code des fonctionpar des printf et supression dans le code des fonctions ainsi devenu useless&#10;Correction d'un point virgule en trop après un if dans la fonction commande ax12&#10;Supression de toutes les fonctions de log dans la fonction debug plus ou moins devenu useless -&gt; pour les récupérer, regarder avant ce commit" w:history="1">
+        <w:proofErr w:type="spellStart"/>
         <w:r>
           <w:rPr>
             <w:rStyle w:val="Lienhypertexte"/>
@@ -2647,8 +4266,9 @@
             <w:sz w:val="23"/>
             <w:szCs w:val="23"/>
           </w:rPr>
-          <w:t>Modification des fonctions UARTRemplacement de toutes les fonctions p…</w:t>
+          <w:t>variadic</w:t>
         </w:r>
+        <w:proofErr w:type="spellEnd"/>
       </w:hyperlink>
       <w:r>
         <w:rPr>
@@ -2678,19 +4298,113 @@
     <w:p>
       <w:pPr>
         <w:pStyle w:val="PrformatHTML"/>
+        <w:shd w:val="clear" w:color="auto" w:fill="FFFFFF"/>
+        <w:spacing w:before="75" w:after="150"/>
+        <w:rPr>
+          <w:rFonts w:ascii="Consolas" w:hAnsi="Consolas"/>
+          <w:color w:val="767676"/>
+        </w:rPr>
+      </w:pPr>
+      <w:proofErr w:type="gramStart"/>
+      <w:r>
+        <w:rPr>
+          <w:rFonts w:ascii="Consolas" w:hAnsi="Consolas"/>
+          <w:color w:val="767676"/>
+        </w:rPr>
+        <w:t>Fonctions non testés</w:t>
+      </w:r>
+      <w:proofErr w:type="gramEnd"/>
+      <w:r>
+        <w:rPr>
+          <w:rFonts w:ascii="Consolas" w:hAnsi="Consolas"/>
+          <w:color w:val="767676"/>
+        </w:rPr>
+        <w:t xml:space="preserve"> et du coup le nombre de paramètres à envoyer non modifiés dans le code</w:t>
+      </w:r>
+    </w:p>
+    <w:p/>
+    <w:p>
+      <w:r>
+        <w:t>23/05/16 : ff670b0</w:t>
+      </w:r>
+    </w:p>
+    <w:p>
+      <w:pPr>
+        <w:pStyle w:val="commit-title"/>
         <w:shd w:val="clear" w:color="auto" w:fill="F7FBFC"/>
-        <w:spacing w:before="75" w:after="150"/>
-        <w:rPr>
-          <w:rFonts w:ascii="Consolas" w:hAnsi="Consolas"/>
-          <w:color w:val="767676"/>
-        </w:rPr>
-      </w:pPr>
-      <w:r>
-        <w:rPr>
-          <w:rFonts w:ascii="Consolas" w:hAnsi="Consolas"/>
-          <w:color w:val="767676"/>
-        </w:rPr>
-        <w:t>…utX de l'uart XBEE par des printf et suprT</w:t>
+        <w:spacing w:before="0" w:beforeAutospacing="0" w:after="0" w:afterAutospacing="0"/>
+        <w:rPr>
+          <w:rFonts w:ascii="Helvetica" w:hAnsi="Helvetica" w:cs="Helvetica"/>
+          <w:b/>
+          <w:bCs/>
+          <w:color w:val="333333"/>
+          <w:sz w:val="23"/>
+          <w:szCs w:val="23"/>
+        </w:rPr>
+      </w:pPr>
+      <w:hyperlink r:id="rId17" w:tooltip="Modification des fonctions UARTRemplacement de toutes les fonctions putX de l'uart XBEE par des printf et suprT&#10;Remplacement de toutes les fonctions putX de l'uart XBEE par des printf et supression dans le code des fonctionpar des printf et supression dans le " w:history="1">
+        <w:r>
+          <w:rPr>
+            <w:rStyle w:val="Lienhypertexte"/>
+            <w:rFonts w:ascii="Helvetica" w:hAnsi="Helvetica" w:cs="Helvetica"/>
+            <w:b/>
+            <w:bCs/>
+            <w:color w:val="4E575B"/>
+            <w:sz w:val="23"/>
+            <w:szCs w:val="23"/>
+          </w:rPr>
+          <w:t xml:space="preserve">Modification des fonctions </w:t>
+        </w:r>
+        <w:proofErr w:type="spellStart"/>
+        <w:r>
+          <w:rPr>
+            <w:rStyle w:val="Lienhypertexte"/>
+            <w:rFonts w:ascii="Helvetica" w:hAnsi="Helvetica" w:cs="Helvetica"/>
+            <w:b/>
+            <w:bCs/>
+            <w:color w:val="4E575B"/>
+            <w:sz w:val="23"/>
+            <w:szCs w:val="23"/>
+          </w:rPr>
+          <w:t>UARTRemplacement</w:t>
+        </w:r>
+        <w:proofErr w:type="spellEnd"/>
+        <w:r>
+          <w:rPr>
+            <w:rStyle w:val="Lienhypertexte"/>
+            <w:rFonts w:ascii="Helvetica" w:hAnsi="Helvetica" w:cs="Helvetica"/>
+            <w:b/>
+            <w:bCs/>
+            <w:color w:val="4E575B"/>
+            <w:sz w:val="23"/>
+            <w:szCs w:val="23"/>
+          </w:rPr>
+          <w:t xml:space="preserve"> de toutes les fonctions p…</w:t>
+        </w:r>
+      </w:hyperlink>
+      <w:r>
+        <w:rPr>
+          <w:rStyle w:val="apple-converted-space"/>
+          <w:rFonts w:ascii="Helvetica" w:hAnsi="Helvetica" w:cs="Helvetica"/>
+          <w:b/>
+          <w:bCs/>
+          <w:color w:val="333333"/>
+          <w:sz w:val="23"/>
+          <w:szCs w:val="23"/>
+        </w:rPr>
+        <w:t> </w:t>
+      </w:r>
+      <w:r>
+        <w:rPr>
+          <w:rStyle w:val="hidden-text-expander"/>
+          <w:rFonts w:ascii="Helvetica" w:hAnsi="Helvetica" w:cs="Helvetica"/>
+          <w:b/>
+          <w:bCs/>
+          <w:color w:val="333333"/>
+          <w:sz w:val="23"/>
+          <w:szCs w:val="23"/>
+        </w:rPr>
+        <w:t>…</w:t>
       </w:r>
     </w:p>
     <w:p>
@@ -2703,6 +4417,70 @@
           <w:color w:val="767676"/>
         </w:rPr>
       </w:pPr>
+      <w:r>
+        <w:rPr>
+          <w:rFonts w:ascii="Consolas" w:hAnsi="Consolas"/>
+          <w:color w:val="767676"/>
+        </w:rPr>
+        <w:t>…</w:t>
+      </w:r>
+      <w:proofErr w:type="spellStart"/>
+      <w:r>
+        <w:rPr>
+          <w:rFonts w:ascii="Consolas" w:hAnsi="Consolas"/>
+          <w:color w:val="767676"/>
+        </w:rPr>
+        <w:t>utX</w:t>
+      </w:r>
+      <w:proofErr w:type="spellEnd"/>
+      <w:r>
+        <w:rPr>
+          <w:rFonts w:ascii="Consolas" w:hAnsi="Consolas"/>
+          <w:color w:val="767676"/>
+        </w:rPr>
+        <w:t xml:space="preserve"> de l'</w:t>
+      </w:r>
+      <w:proofErr w:type="spellStart"/>
+      <w:r>
+        <w:rPr>
+          <w:rFonts w:ascii="Consolas" w:hAnsi="Consolas"/>
+          <w:color w:val="767676"/>
+        </w:rPr>
+        <w:t>uart</w:t>
+      </w:r>
+      <w:proofErr w:type="spellEnd"/>
+      <w:r>
+        <w:rPr>
+          <w:rFonts w:ascii="Consolas" w:hAnsi="Consolas"/>
+          <w:color w:val="767676"/>
+        </w:rPr>
+        <w:t xml:space="preserve"> XBEE par des </w:t>
+      </w:r>
+      <w:proofErr w:type="spellStart"/>
+      <w:r>
+        <w:rPr>
+          <w:rFonts w:ascii="Consolas" w:hAnsi="Consolas"/>
+          <w:color w:val="767676"/>
+        </w:rPr>
+        <w:t>printf</w:t>
+      </w:r>
+      <w:proofErr w:type="spellEnd"/>
+      <w:r>
+        <w:rPr>
+          <w:rFonts w:ascii="Consolas" w:hAnsi="Consolas"/>
+          <w:color w:val="767676"/>
+        </w:rPr>
+        <w:t xml:space="preserve"> et </w:t>
+      </w:r>
+      <w:proofErr w:type="spellStart"/>
+      <w:r>
+        <w:rPr>
+          <w:rFonts w:ascii="Consolas" w:hAnsi="Consolas"/>
+          <w:color w:val="767676"/>
+        </w:rPr>
+        <w:t>suprT</w:t>
+      </w:r>
+      <w:proofErr w:type="spellEnd"/>
     </w:p>
     <w:p>
       <w:pPr>
@@ -2714,13 +4492,6 @@
           <w:color w:val="767676"/>
         </w:rPr>
       </w:pPr>
-      <w:r>
-        <w:rPr>
-          <w:rFonts w:ascii="Consolas" w:hAnsi="Consolas"/>
-          <w:color w:val="767676"/>
-        </w:rPr>
-        <w:t>Remplacement de toutes les fonctions putX de l'uart XBEE par des printf et supression dans le code des fonctionpar des printf et supression dans le code des fonctions ainsi devenu useless</w:t>
-      </w:r>
     </w:p>
     <w:p>
       <w:pPr>
@@ -2737,8 +4508,129 @@
           <w:rFonts w:ascii="Consolas" w:hAnsi="Consolas"/>
           <w:color w:val="767676"/>
         </w:rPr>
-        <w:t>Correction d'un point virgule en trop après un if dans la fonction commande ax12</w:t>
-      </w:r>
+        <w:t xml:space="preserve">Remplacement de toutes les fonctions </w:t>
+      </w:r>
+      <w:proofErr w:type="spellStart"/>
+      <w:r>
+        <w:rPr>
+          <w:rFonts w:ascii="Consolas" w:hAnsi="Consolas"/>
+          <w:color w:val="767676"/>
+        </w:rPr>
+        <w:t>putX</w:t>
+      </w:r>
+      <w:proofErr w:type="spellEnd"/>
+      <w:r>
+        <w:rPr>
+          <w:rFonts w:ascii="Consolas" w:hAnsi="Consolas"/>
+          <w:color w:val="767676"/>
+        </w:rPr>
+        <w:t xml:space="preserve"> de l'</w:t>
+      </w:r>
+      <w:proofErr w:type="spellStart"/>
+      <w:r>
+        <w:rPr>
+          <w:rFonts w:ascii="Consolas" w:hAnsi="Consolas"/>
+          <w:color w:val="767676"/>
+        </w:rPr>
+        <w:t>uart</w:t>
+      </w:r>
+      <w:proofErr w:type="spellEnd"/>
+      <w:r>
+        <w:rPr>
+          <w:rFonts w:ascii="Consolas" w:hAnsi="Consolas"/>
+          <w:color w:val="767676"/>
+        </w:rPr>
+        <w:t xml:space="preserve"> XBEE par des </w:t>
+      </w:r>
+      <w:proofErr w:type="spellStart"/>
+      <w:r>
+        <w:rPr>
+          <w:rFonts w:ascii="Consolas" w:hAnsi="Consolas"/>
+          <w:color w:val="767676"/>
+        </w:rPr>
+        <w:t>printf</w:t>
+      </w:r>
+      <w:proofErr w:type="spellEnd"/>
+      <w:r>
+        <w:rPr>
+          <w:rFonts w:ascii="Consolas" w:hAnsi="Consolas"/>
+          <w:color w:val="767676"/>
+        </w:rPr>
+        <w:t xml:space="preserve"> et </w:t>
+      </w:r>
+      <w:proofErr w:type="spellStart"/>
+      <w:r>
+        <w:rPr>
+          <w:rFonts w:ascii="Consolas" w:hAnsi="Consolas"/>
+          <w:color w:val="767676"/>
+        </w:rPr>
+        <w:t>supression</w:t>
+      </w:r>
+      <w:proofErr w:type="spellEnd"/>
+      <w:r>
+        <w:rPr>
+          <w:rFonts w:ascii="Consolas" w:hAnsi="Consolas"/>
+          <w:color w:val="767676"/>
+        </w:rPr>
+        <w:t xml:space="preserve"> dans le code des </w:t>
+      </w:r>
+      <w:proofErr w:type="spellStart"/>
+      <w:r>
+        <w:rPr>
+          <w:rFonts w:ascii="Consolas" w:hAnsi="Consolas"/>
+          <w:color w:val="767676"/>
+        </w:rPr>
+        <w:t>fonctionpar</w:t>
+      </w:r>
+      <w:proofErr w:type="spellEnd"/>
+      <w:r>
+        <w:rPr>
+          <w:rFonts w:ascii="Consolas" w:hAnsi="Consolas"/>
+          <w:color w:val="767676"/>
+        </w:rPr>
+        <w:t xml:space="preserve"> des </w:t>
+      </w:r>
+      <w:proofErr w:type="spellStart"/>
+      <w:r>
+        <w:rPr>
+          <w:rFonts w:ascii="Consolas" w:hAnsi="Consolas"/>
+          <w:color w:val="767676"/>
+        </w:rPr>
+        <w:t>printf</w:t>
+      </w:r>
+      <w:proofErr w:type="spellEnd"/>
+      <w:r>
+        <w:rPr>
+          <w:rFonts w:ascii="Consolas" w:hAnsi="Consolas"/>
+          <w:color w:val="767676"/>
+        </w:rPr>
+        <w:t xml:space="preserve"> et </w:t>
+      </w:r>
+      <w:proofErr w:type="spellStart"/>
+      <w:r>
+        <w:rPr>
+          <w:rFonts w:ascii="Consolas" w:hAnsi="Consolas"/>
+          <w:color w:val="767676"/>
+        </w:rPr>
+        <w:t>supression</w:t>
+      </w:r>
+      <w:proofErr w:type="spellEnd"/>
+      <w:r>
+        <w:rPr>
+          <w:rFonts w:ascii="Consolas" w:hAnsi="Consolas"/>
+          <w:color w:val="767676"/>
+        </w:rPr>
+        <w:t xml:space="preserve"> dans le code des fonctions ainsi devenu </w:t>
+      </w:r>
+      <w:proofErr w:type="spellStart"/>
+      <w:r>
+        <w:rPr>
+          <w:rFonts w:ascii="Consolas" w:hAnsi="Consolas"/>
+          <w:color w:val="767676"/>
+        </w:rPr>
+        <w:t>useless</w:t>
+      </w:r>
+      <w:proofErr w:type="spellEnd"/>
     </w:p>
     <w:p>
       <w:pPr>
@@ -2755,7 +4647,82 @@
           <w:rFonts w:ascii="Consolas" w:hAnsi="Consolas"/>
           <w:color w:val="767676"/>
         </w:rPr>
-        <w:t>Supression de toutes les fonctions de log dans la fonction debug plus ou moins devenu useless -&gt; pour les récupérer, regarder avant ce commit</w:t>
+        <w:t xml:space="preserve">Correction d'un </w:t>
+      </w:r>
+      <w:proofErr w:type="spellStart"/>
+      <w:r>
+        <w:rPr>
+          <w:rFonts w:ascii="Consolas" w:hAnsi="Consolas"/>
+          <w:color w:val="767676"/>
+        </w:rPr>
+        <w:t>point virgule</w:t>
+      </w:r>
+      <w:proofErr w:type="spellEnd"/>
+      <w:r>
+        <w:rPr>
+          <w:rFonts w:ascii="Consolas" w:hAnsi="Consolas"/>
+          <w:color w:val="767676"/>
+        </w:rPr>
+        <w:t xml:space="preserve"> en trop après un if dans la fonction commande ax12</w:t>
+      </w:r>
+    </w:p>
+    <w:p>
+      <w:pPr>
+        <w:pStyle w:val="PrformatHTML"/>
+        <w:shd w:val="clear" w:color="auto" w:fill="F7FBFC"/>
+        <w:spacing w:before="75" w:after="150"/>
+        <w:rPr>
+          <w:rFonts w:ascii="Consolas" w:hAnsi="Consolas"/>
+          <w:color w:val="767676"/>
+        </w:rPr>
+      </w:pPr>
+      <w:proofErr w:type="spellStart"/>
+      <w:r>
+        <w:rPr>
+          <w:rFonts w:ascii="Consolas" w:hAnsi="Consolas"/>
+          <w:color w:val="767676"/>
+        </w:rPr>
+        <w:t>Supression</w:t>
+      </w:r>
+      <w:proofErr w:type="spellEnd"/>
+      <w:r>
+        <w:rPr>
+          <w:rFonts w:ascii="Consolas" w:hAnsi="Consolas"/>
+          <w:color w:val="767676"/>
+        </w:rPr>
+        <w:t xml:space="preserve"> de toutes les fonctions de log dans la fonction </w:t>
+      </w:r>
+      <w:proofErr w:type="spellStart"/>
+      <w:r>
+        <w:rPr>
+          <w:rFonts w:ascii="Consolas" w:hAnsi="Consolas"/>
+          <w:color w:val="767676"/>
+        </w:rPr>
+        <w:t>debug</w:t>
+      </w:r>
+      <w:proofErr w:type="spellEnd"/>
+      <w:r>
+        <w:rPr>
+          <w:rFonts w:ascii="Consolas" w:hAnsi="Consolas"/>
+          <w:color w:val="767676"/>
+        </w:rPr>
+        <w:t xml:space="preserve"> plus ou moins devenu </w:t>
+      </w:r>
+      <w:proofErr w:type="spellStart"/>
+      <w:r>
+        <w:rPr>
+          <w:rFonts w:ascii="Consolas" w:hAnsi="Consolas"/>
+          <w:color w:val="767676"/>
+        </w:rPr>
+        <w:t>useless</w:t>
+      </w:r>
+      <w:proofErr w:type="spellEnd"/>
+      <w:r>
+        <w:rPr>
+          <w:rFonts w:ascii="Consolas" w:hAnsi="Consolas"/>
+          <w:color w:val="767676"/>
+        </w:rPr>
+        <w:t xml:space="preserve"> -&gt; pour les récupérer, regarder avant ce commit</w:t>
       </w:r>
     </w:p>
     <w:p/>
@@ -2923,6 +4890,7 @@
           <w:lang w:eastAsia="fr-FR"/>
         </w:rPr>
       </w:pPr>
+      <w:proofErr w:type="gramStart"/>
       <w:r>
         <w:rPr>
           <w:rFonts w:ascii="Consolas" w:eastAsia="Times New Roman" w:hAnsi="Consolas" w:cs="Courier New"/>
@@ -2931,7 +4899,40 @@
           <w:szCs w:val="20"/>
           <w:lang w:eastAsia="fr-FR"/>
         </w:rPr>
-        <w:t>l'année concernant l'asserv entre autre</w:t>
+        <w:t>l'année</w:t>
+      </w:r>
+      <w:proofErr w:type="gramEnd"/>
+      <w:r>
+        <w:rPr>
+          <w:rFonts w:ascii="Consolas" w:eastAsia="Times New Roman" w:hAnsi="Consolas" w:cs="Courier New"/>
+          <w:color w:val="767676"/>
+          <w:sz w:val="20"/>
+          <w:szCs w:val="20"/>
+          <w:lang w:eastAsia="fr-FR"/>
+        </w:rPr>
+        <w:t xml:space="preserve"> concernant l'</w:t>
+      </w:r>
+      <w:proofErr w:type="spellStart"/>
+      <w:r>
+        <w:rPr>
+          <w:rFonts w:ascii="Consolas" w:eastAsia="Times New Roman" w:hAnsi="Consolas" w:cs="Courier New"/>
+          <w:color w:val="767676"/>
+          <w:sz w:val="20"/>
+          <w:szCs w:val="20"/>
+          <w:lang w:eastAsia="fr-FR"/>
+        </w:rPr>
+        <w:t>asserv</w:t>
+      </w:r>
+      <w:proofErr w:type="spellEnd"/>
+      <w:r>
+        <w:rPr>
+          <w:rFonts w:ascii="Consolas" w:eastAsia="Times New Roman" w:hAnsi="Consolas" w:cs="Courier New"/>
+          <w:color w:val="767676"/>
+          <w:sz w:val="20"/>
+          <w:szCs w:val="20"/>
+          <w:lang w:eastAsia="fr-FR"/>
+        </w:rPr>
+        <w:t xml:space="preserve"> entre autre</w:t>
       </w:r>
     </w:p>
     <w:p>
@@ -3110,6 +5111,7 @@
     <w:lsdException w:name="HTML Sample" w:semiHidden="1" w:unhideWhenUsed="1"/>
     <w:lsdException w:name="HTML Typewriter" w:semiHidden="1" w:unhideWhenUsed="1"/>
     <w:lsdException w:name="HTML Variable" w:semiHidden="1" w:unhideWhenUsed="1"/>
+    <w:lsdException w:name="Normal Table" w:semiHidden="1" w:unhideWhenUsed="1"/>
     <w:lsdException w:name="annotation subject" w:semiHidden="1" w:unhideWhenUsed="1"/>
     <w:lsdException w:name="No List" w:semiHidden="1" w:unhideWhenUsed="1"/>
     <w:lsdException w:name="Outline List 1" w:semiHidden="1" w:unhideWhenUsed="1"/>
@@ -3156,8 +5158,10 @@
     <w:lsdException w:name="Table Subtle 2" w:semiHidden="1" w:unhideWhenUsed="1"/>
     <w:lsdException w:name="Table Web 1" w:semiHidden="1" w:unhideWhenUsed="1"/>
     <w:lsdException w:name="Table Web 2" w:semiHidden="1" w:unhideWhenUsed="1"/>
+    <w:lsdException w:name="Table Web 3" w:semiHidden="1" w:unhideWhenUsed="1"/>
     <w:lsdException w:name="Balloon Text" w:semiHidden="1" w:unhideWhenUsed="1"/>
     <w:lsdException w:name="Table Grid" w:uiPriority="39"/>
+    <w:lsdException w:name="Table Theme" w:semiHidden="1" w:unhideWhenUsed="1"/>
     <w:lsdException w:name="Placeholder Text" w:semiHidden="1"/>
     <w:lsdException w:name="No Spacing" w:uiPriority="1" w:qFormat="1"/>
     <w:lsdException w:name="Light Shading" w:uiPriority="60"/>

</xml_diff>